<commit_message>
Where 1.2 is located
</commit_message>
<xml_diff>
--- a/Written Answers.docx
+++ b/Written Answers.docx
@@ -1193,6 +1193,11 @@
       <w:pPr>
         <w:shd w:val="clear" w:color="auto" w:fill="FFFFFF"/>
         <w:spacing w:before="100" w:beforeAutospacing="1" w:after="100" w:afterAutospacing="1"/>
+        <w:rPr>
+          <w:rFonts w:ascii="ArialMT" w:hAnsi="ArialMT"/>
+          <w:sz w:val="22"/>
+          <w:szCs w:val="22"/>
+        </w:rPr>
       </w:pPr>
       <w:r>
         <w:rPr>
@@ -1201,6 +1206,130 @@
           <w:szCs w:val="22"/>
         </w:rPr>
         <w:t xml:space="preserve">“string1” and “string2” concatenated. </w:t>
+      </w:r>
+    </w:p>
+    <w:p>
+      <w:pPr>
+        <w:shd w:val="clear" w:color="auto" w:fill="FFFFFF"/>
+        <w:spacing w:before="100" w:beforeAutospacing="1" w:after="100" w:afterAutospacing="1"/>
+        <w:rPr>
+          <w:color w:val="2F5496" w:themeColor="accent1" w:themeShade="BF"/>
+          <w:lang w:val="en-US"/>
+        </w:rPr>
+      </w:pPr>
+      <w:r>
+        <w:rPr>
+          <w:rFonts w:ascii="ArialMT" w:hAnsi="ArialMT"/>
+          <w:color w:val="2F5496" w:themeColor="accent1" w:themeShade="BF"/>
+          <w:sz w:val="22"/>
+          <w:szCs w:val="22"/>
+          <w:lang w:val="en-US"/>
+        </w:rPr>
+        <w:t xml:space="preserve">VS project with C++ and DLL under the </w:t>
+      </w:r>
+      <w:proofErr w:type="spellStart"/>
+      <w:r>
+        <w:rPr>
+          <w:rFonts w:ascii="ArialMT" w:hAnsi="ArialMT"/>
+          <w:color w:val="2F5496" w:themeColor="accent1" w:themeShade="BF"/>
+          <w:sz w:val="22"/>
+          <w:szCs w:val="22"/>
+          <w:lang w:val="en-US"/>
+        </w:rPr>
+        <w:t>NativeCppLibrary</w:t>
+      </w:r>
+      <w:proofErr w:type="spellEnd"/>
+      <w:r>
+        <w:rPr>
+          <w:rFonts w:ascii="ArialMT" w:hAnsi="ArialMT"/>
+          <w:color w:val="2F5496" w:themeColor="accent1" w:themeShade="BF"/>
+          <w:sz w:val="22"/>
+          <w:szCs w:val="22"/>
+          <w:lang w:val="en-US"/>
+        </w:rPr>
+        <w:t xml:space="preserve"> folder. This project is inside Unity Files/</w:t>
+      </w:r>
+      <w:r>
+        <w:rPr>
+          <w:rFonts w:ascii="ArialMT" w:hAnsi="ArialMT"/>
+          <w:color w:val="2F5496" w:themeColor="accent1" w:themeShade="BF"/>
+          <w:sz w:val="22"/>
+          <w:szCs w:val="22"/>
+          <w:lang w:val="en-US"/>
+        </w:rPr>
+        <w:t>Unity entrance test</w:t>
+      </w:r>
+      <w:r>
+        <w:rPr>
+          <w:rFonts w:ascii="ArialMT" w:hAnsi="ArialMT"/>
+          <w:color w:val="2F5496" w:themeColor="accent1" w:themeShade="BF"/>
+          <w:sz w:val="22"/>
+          <w:szCs w:val="22"/>
+          <w:lang w:val="en-US"/>
+        </w:rPr>
+        <w:t xml:space="preserve">. </w:t>
+      </w:r>
+      <w:r>
+        <w:rPr>
+          <w:rFonts w:ascii="Arial" w:hAnsi="Arial" w:cs="Arial"/>
+          <w:color w:val="2F5496" w:themeColor="accent1" w:themeShade="BF"/>
+          <w:sz w:val="22"/>
+          <w:szCs w:val="22"/>
+          <w:lang w:val="en-US"/>
+        </w:rPr>
+        <w:t>1.</w:t>
+      </w:r>
+      <w:r>
+        <w:rPr>
+          <w:rFonts w:ascii="Arial" w:hAnsi="Arial" w:cs="Arial"/>
+          <w:color w:val="2F5496" w:themeColor="accent1" w:themeShade="BF"/>
+          <w:sz w:val="22"/>
+          <w:szCs w:val="22"/>
+          <w:lang w:val="en-US"/>
+        </w:rPr>
+        <w:t>2</w:t>
+      </w:r>
+      <w:r>
+        <w:rPr>
+          <w:rFonts w:ascii="Arial" w:hAnsi="Arial" w:cs="Arial"/>
+          <w:color w:val="2F5496" w:themeColor="accent1" w:themeShade="BF"/>
+          <w:sz w:val="22"/>
+          <w:szCs w:val="22"/>
+          <w:lang w:val="en-US"/>
+        </w:rPr>
+        <w:t>question.unitypackage</w:t>
+      </w:r>
+      <w:r>
+        <w:rPr>
+          <w:rFonts w:ascii="Arial" w:hAnsi="Arial" w:cs="Arial"/>
+          <w:color w:val="2F5496" w:themeColor="accent1" w:themeShade="BF"/>
+          <w:sz w:val="22"/>
+          <w:szCs w:val="22"/>
+          <w:lang w:val="en-US"/>
+        </w:rPr>
+        <w:t xml:space="preserve"> does NOT contain anything from the Plugins folder. I failed to load it in the </w:t>
+      </w:r>
+      <w:proofErr w:type="spellStart"/>
+      <w:r>
+        <w:rPr>
+          <w:rFonts w:ascii="Arial" w:hAnsi="Arial" w:cs="Arial"/>
+          <w:color w:val="2F5496" w:themeColor="accent1" w:themeShade="BF"/>
+          <w:sz w:val="22"/>
+          <w:szCs w:val="22"/>
+          <w:lang w:val="en-US"/>
+        </w:rPr>
+        <w:t>unitypackage</w:t>
+      </w:r>
+      <w:proofErr w:type="spellEnd"/>
+      <w:r>
+        <w:rPr>
+          <w:rFonts w:ascii="Arial" w:hAnsi="Arial" w:cs="Arial"/>
+          <w:color w:val="2F5496" w:themeColor="accent1" w:themeShade="BF"/>
+          <w:sz w:val="22"/>
+          <w:szCs w:val="22"/>
+          <w:lang w:val="en-US"/>
+        </w:rPr>
+        <w:t>.</w:t>
       </w:r>
     </w:p>
     <w:p>
@@ -1683,7 +1812,18 @@
           <w:szCs w:val="22"/>
           <w:lang w:val="en-US"/>
         </w:rPr>
-        <w:t>handles automatically. In contrast to SBP, SRP is</w:t>
+        <w:t xml:space="preserve">handles automatically. In contrast to SBP, </w:t>
+      </w:r>
+      <w:r>
+        <w:rPr>
+          <w:rFonts w:ascii="ArialMT" w:hAnsi="ArialMT"/>
+          <w:color w:val="2F5496" w:themeColor="accent1" w:themeShade="BF"/>
+          <w:sz w:val="22"/>
+          <w:szCs w:val="22"/>
+          <w:lang w:val="en-US"/>
+        </w:rPr>
+        <w:lastRenderedPageBreak/>
+        <w:t>SRP is</w:t>
       </w:r>
       <w:r>
         <w:rPr>
@@ -1757,8 +1897,664 @@
           <w:szCs w:val="22"/>
           <w:lang w:val="en-US"/>
         </w:rPr>
-        <w:t xml:space="preserve">, optimizing your rendering process to be able to </w:t>
-      </w:r>
+        <w:t xml:space="preserve">, optimizing your rendering process to be able to include more polygons and particles on screen, include higher detailed </w:t>
+      </w:r>
+      <w:r>
+        <w:rPr>
+          <w:rFonts w:ascii="ArialMT" w:hAnsi="ArialMT"/>
+          <w:color w:val="2F5496" w:themeColor="accent1" w:themeShade="BF"/>
+          <w:sz w:val="22"/>
+          <w:szCs w:val="22"/>
+          <w:lang w:val="en-US"/>
+        </w:rPr>
+        <w:t>materials and</w:t>
+      </w:r>
+      <w:r>
+        <w:rPr>
+          <w:rFonts w:ascii="ArialMT" w:hAnsi="ArialMT"/>
+          <w:color w:val="2F5496" w:themeColor="accent1" w:themeShade="BF"/>
+          <w:sz w:val="22"/>
+          <w:szCs w:val="22"/>
+          <w:lang w:val="en-US"/>
+        </w:rPr>
+        <w:t xml:space="preserve"> light effects with the same processing power</w:t>
+      </w:r>
+    </w:p>
+    <w:p>
+      <w:pPr>
+        <w:shd w:val="clear" w:color="auto" w:fill="FFFFFF"/>
+        <w:spacing w:before="100" w:beforeAutospacing="1" w:after="100" w:afterAutospacing="1"/>
+        <w:ind w:left="1440"/>
+        <w:rPr>
+          <w:rFonts w:ascii="ArialMT" w:hAnsi="ArialMT"/>
+          <w:color w:val="2F5496" w:themeColor="accent1" w:themeShade="BF"/>
+          <w:sz w:val="22"/>
+          <w:szCs w:val="22"/>
+          <w:lang w:val="en-US"/>
+        </w:rPr>
+      </w:pPr>
+      <w:r>
+        <w:rPr>
+          <w:rFonts w:ascii="ArialMT" w:hAnsi="ArialMT"/>
+          <w:color w:val="2F5496" w:themeColor="accent1" w:themeShade="BF"/>
+          <w:sz w:val="22"/>
+          <w:szCs w:val="22"/>
+          <w:lang w:val="en-US"/>
+        </w:rPr>
+        <w:t>Can be used for: Optimize rendering processes</w:t>
+      </w:r>
+      <w:r>
+        <w:rPr>
+          <w:rFonts w:ascii="ArialMT" w:hAnsi="ArialMT"/>
+          <w:color w:val="2F5496" w:themeColor="accent1" w:themeShade="BF"/>
+          <w:sz w:val="22"/>
+          <w:szCs w:val="22"/>
+          <w:lang w:val="en-US"/>
+        </w:rPr>
+        <w:t>, therefore, include better graphics</w:t>
+      </w:r>
+    </w:p>
+    <w:p>
+      <w:pPr>
+        <w:shd w:val="clear" w:color="auto" w:fill="FFFFFF"/>
+        <w:spacing w:before="100" w:beforeAutospacing="1" w:after="100" w:afterAutospacing="1"/>
+        <w:ind w:left="1440"/>
+        <w:rPr>
+          <w:rFonts w:ascii="ArialMT" w:hAnsi="ArialMT"/>
+          <w:sz w:val="22"/>
+          <w:szCs w:val="22"/>
+        </w:rPr>
+      </w:pPr>
+      <w:r>
+        <w:rPr>
+          <w:rFonts w:ascii="ArialMT" w:hAnsi="ArialMT"/>
+          <w:sz w:val="22"/>
+          <w:szCs w:val="22"/>
+        </w:rPr>
+        <w:t xml:space="preserve">2.1.3.  Addressables </w:t>
+      </w:r>
+    </w:p>
+    <w:p>
+      <w:pPr>
+        <w:shd w:val="clear" w:color="auto" w:fill="FFFFFF"/>
+        <w:spacing w:before="100" w:beforeAutospacing="1" w:after="100" w:afterAutospacing="1"/>
+        <w:ind w:left="1440"/>
+        <w:rPr>
+          <w:rFonts w:ascii="ArialMT" w:hAnsi="ArialMT"/>
+          <w:color w:val="2F5496" w:themeColor="accent1" w:themeShade="BF"/>
+          <w:sz w:val="22"/>
+          <w:szCs w:val="22"/>
+          <w:lang w:val="en-US"/>
+        </w:rPr>
+      </w:pPr>
+      <w:r>
+        <w:rPr>
+          <w:rFonts w:ascii="ArialMT" w:hAnsi="ArialMT"/>
+          <w:color w:val="2F5496" w:themeColor="accent1" w:themeShade="BF"/>
+          <w:sz w:val="22"/>
+          <w:szCs w:val="22"/>
+          <w:lang w:val="en-US"/>
+        </w:rPr>
+        <w:t xml:space="preserve">Addressables is an </w:t>
+      </w:r>
+      <w:r>
+        <w:rPr>
+          <w:rFonts w:ascii="ArialMT" w:hAnsi="ArialMT"/>
+          <w:color w:val="2F5496" w:themeColor="accent1" w:themeShade="BF"/>
+          <w:sz w:val="22"/>
+          <w:szCs w:val="22"/>
+          <w:lang w:val="en-US"/>
+        </w:rPr>
+        <w:t>asset management system</w:t>
+      </w:r>
+      <w:r>
+        <w:rPr>
+          <w:rFonts w:ascii="ArialMT" w:hAnsi="ArialMT"/>
+          <w:color w:val="2F5496" w:themeColor="accent1" w:themeShade="BF"/>
+          <w:sz w:val="22"/>
+          <w:szCs w:val="22"/>
+          <w:lang w:val="en-US"/>
+        </w:rPr>
+        <w:t xml:space="preserve"> that allows the programmer to reference an asset </w:t>
+      </w:r>
+      <w:r>
+        <w:rPr>
+          <w:rFonts w:ascii="ArialMT" w:hAnsi="ArialMT"/>
+          <w:color w:val="2F5496" w:themeColor="accent1" w:themeShade="BF"/>
+          <w:sz w:val="22"/>
+          <w:szCs w:val="22"/>
+          <w:lang w:val="en-US"/>
+        </w:rPr>
+        <w:t xml:space="preserve">and its dependencies </w:t>
+      </w:r>
+      <w:r>
+        <w:rPr>
+          <w:rFonts w:ascii="ArialMT" w:hAnsi="ArialMT"/>
+          <w:color w:val="2F5496" w:themeColor="accent1" w:themeShade="BF"/>
+          <w:sz w:val="22"/>
+          <w:szCs w:val="22"/>
+          <w:lang w:val="en-US"/>
+        </w:rPr>
+        <w:t>from anywhere</w:t>
+      </w:r>
+      <w:r>
+        <w:rPr>
+          <w:rFonts w:ascii="ArialMT" w:hAnsi="ArialMT"/>
+          <w:color w:val="2F5496" w:themeColor="accent1" w:themeShade="BF"/>
+          <w:sz w:val="22"/>
+          <w:szCs w:val="22"/>
+          <w:lang w:val="en-US"/>
+        </w:rPr>
+        <w:t xml:space="preserve"> with any dependencies asynchronically</w:t>
+      </w:r>
+      <w:r>
+        <w:rPr>
+          <w:rFonts w:ascii="ArialMT" w:hAnsi="ArialMT"/>
+          <w:color w:val="2F5496" w:themeColor="accent1" w:themeShade="BF"/>
+          <w:sz w:val="22"/>
+          <w:szCs w:val="22"/>
+          <w:lang w:val="en-US"/>
+        </w:rPr>
+        <w:t xml:space="preserve"> using its address</w:t>
+      </w:r>
+      <w:r>
+        <w:rPr>
+          <w:rFonts w:ascii="ArialMT" w:hAnsi="ArialMT"/>
+          <w:color w:val="2F5496" w:themeColor="accent1" w:themeShade="BF"/>
+          <w:sz w:val="22"/>
+          <w:szCs w:val="22"/>
+          <w:lang w:val="en-US"/>
+        </w:rPr>
+        <w:t xml:space="preserve">. </w:t>
+      </w:r>
+      <w:r>
+        <w:rPr>
+          <w:rFonts w:ascii="ArialMT" w:hAnsi="ArialMT"/>
+          <w:color w:val="2F5496" w:themeColor="accent1" w:themeShade="BF"/>
+          <w:sz w:val="22"/>
+          <w:szCs w:val="22"/>
+          <w:lang w:val="en-US"/>
+        </w:rPr>
+        <w:t>It is generally used with Asset Bundles to include (download) some content from an online server, lighting the app</w:t>
+      </w:r>
+      <w:r>
+        <w:rPr>
+          <w:rFonts w:ascii="ArialMT" w:hAnsi="ArialMT"/>
+          <w:color w:val="2F5496" w:themeColor="accent1" w:themeShade="BF"/>
+          <w:sz w:val="22"/>
+          <w:szCs w:val="22"/>
+          <w:lang w:val="en-US"/>
+        </w:rPr>
+        <w:t>/</w:t>
+      </w:r>
+      <w:r>
+        <w:rPr>
+          <w:rFonts w:ascii="ArialMT" w:hAnsi="ArialMT"/>
+          <w:color w:val="2F5496" w:themeColor="accent1" w:themeShade="BF"/>
+          <w:sz w:val="22"/>
+          <w:szCs w:val="22"/>
+          <w:lang w:val="en-US"/>
+        </w:rPr>
+        <w:t>game</w:t>
+      </w:r>
+      <w:r>
+        <w:rPr>
+          <w:rFonts w:ascii="ArialMT" w:hAnsi="ArialMT"/>
+          <w:color w:val="2F5496" w:themeColor="accent1" w:themeShade="BF"/>
+          <w:sz w:val="22"/>
+          <w:szCs w:val="22"/>
+          <w:lang w:val="en-US"/>
+        </w:rPr>
+        <w:t>’s</w:t>
+      </w:r>
+      <w:r>
+        <w:rPr>
+          <w:rFonts w:ascii="ArialMT" w:hAnsi="ArialMT"/>
+          <w:color w:val="2F5496" w:themeColor="accent1" w:themeShade="BF"/>
+          <w:sz w:val="22"/>
+          <w:szCs w:val="22"/>
+          <w:lang w:val="en-US"/>
+        </w:rPr>
+        <w:t xml:space="preserve"> </w:t>
+      </w:r>
+      <w:r>
+        <w:rPr>
+          <w:rFonts w:ascii="ArialMT" w:hAnsi="ArialMT"/>
+          <w:color w:val="2F5496" w:themeColor="accent1" w:themeShade="BF"/>
+          <w:sz w:val="22"/>
+          <w:szCs w:val="22"/>
+          <w:lang w:val="en-US"/>
+        </w:rPr>
+        <w:t xml:space="preserve">initial </w:t>
+      </w:r>
+      <w:r>
+        <w:rPr>
+          <w:rFonts w:ascii="ArialMT" w:hAnsi="ArialMT"/>
+          <w:color w:val="2F5496" w:themeColor="accent1" w:themeShade="BF"/>
+          <w:sz w:val="22"/>
+          <w:szCs w:val="22"/>
+          <w:lang w:val="en-US"/>
+        </w:rPr>
+        <w:t>weight and allowing developers to modify o</w:t>
+      </w:r>
+      <w:r>
+        <w:rPr>
+          <w:rFonts w:ascii="ArialMT" w:hAnsi="ArialMT"/>
+          <w:color w:val="2F5496" w:themeColor="accent1" w:themeShade="BF"/>
+          <w:sz w:val="22"/>
+          <w:szCs w:val="22"/>
+          <w:lang w:val="en-US"/>
+        </w:rPr>
+        <w:t>r include assets without having to re-build the project and publishing it all over again.</w:t>
+      </w:r>
+    </w:p>
+    <w:p>
+      <w:pPr>
+        <w:shd w:val="clear" w:color="auto" w:fill="FFFFFF"/>
+        <w:spacing w:before="100" w:beforeAutospacing="1" w:after="100" w:afterAutospacing="1"/>
+        <w:ind w:left="1440"/>
+        <w:rPr>
+          <w:rFonts w:ascii="ArialMT" w:hAnsi="ArialMT"/>
+          <w:color w:val="2F5496" w:themeColor="accent1" w:themeShade="BF"/>
+          <w:sz w:val="22"/>
+          <w:szCs w:val="22"/>
+          <w:lang w:val="en-US"/>
+        </w:rPr>
+      </w:pPr>
+      <w:r>
+        <w:rPr>
+          <w:rFonts w:ascii="ArialMT" w:hAnsi="ArialMT"/>
+          <w:color w:val="2F5496" w:themeColor="accent1" w:themeShade="BF"/>
+          <w:sz w:val="22"/>
+          <w:szCs w:val="22"/>
+          <w:lang w:val="en-US"/>
+        </w:rPr>
+        <w:t xml:space="preserve">Can be used for: Deliver on-line assets or modify files </w:t>
+      </w:r>
+      <w:r>
+        <w:rPr>
+          <w:rFonts w:ascii="ArialMT" w:hAnsi="ArialMT"/>
+          <w:color w:val="2F5496" w:themeColor="accent1" w:themeShade="BF"/>
+          <w:sz w:val="22"/>
+          <w:szCs w:val="22"/>
+          <w:lang w:val="en-US"/>
+        </w:rPr>
+        <w:t>more dynamically since you only to have modify the addressabled asset instead of the whole project.</w:t>
+      </w:r>
+      <w:r>
+        <w:rPr>
+          <w:rFonts w:ascii="ArialMT" w:hAnsi="ArialMT"/>
+          <w:color w:val="2F5496" w:themeColor="accent1" w:themeShade="BF"/>
+          <w:sz w:val="22"/>
+          <w:szCs w:val="22"/>
+          <w:lang w:val="en-US"/>
+        </w:rPr>
+        <w:t xml:space="preserve"> </w:t>
+      </w:r>
+      <w:r>
+        <w:rPr>
+          <w:rFonts w:ascii="ArialMT" w:hAnsi="ArialMT"/>
+          <w:color w:val="2F5496" w:themeColor="accent1" w:themeShade="BF"/>
+          <w:sz w:val="22"/>
+          <w:szCs w:val="22"/>
+          <w:lang w:val="en-US"/>
+        </w:rPr>
+        <w:t>It also simplifies many of the Asset Bundles configuration needed to work so it’s easier to have DLC on your games.</w:t>
+      </w:r>
+    </w:p>
+    <w:p>
+      <w:pPr>
+        <w:shd w:val="clear" w:color="auto" w:fill="FFFFFF"/>
+        <w:spacing w:before="100" w:beforeAutospacing="1" w:after="100" w:afterAutospacing="1"/>
+        <w:ind w:left="1440"/>
+        <w:rPr>
+          <w:rFonts w:ascii="ArialMT" w:hAnsi="ArialMT"/>
+          <w:sz w:val="22"/>
+          <w:szCs w:val="22"/>
+        </w:rPr>
+      </w:pPr>
+      <w:r>
+        <w:rPr>
+          <w:rFonts w:ascii="ArialMT" w:hAnsi="ArialMT"/>
+          <w:sz w:val="22"/>
+          <w:szCs w:val="22"/>
+        </w:rPr>
+        <w:t xml:space="preserve">2.1.4.  IL2CPP </w:t>
+      </w:r>
+    </w:p>
+    <w:p>
+      <w:pPr>
+        <w:shd w:val="clear" w:color="auto" w:fill="FFFFFF"/>
+        <w:spacing w:before="100" w:beforeAutospacing="1" w:after="100" w:afterAutospacing="1"/>
+        <w:ind w:left="1440"/>
+        <w:rPr>
+          <w:rFonts w:ascii="ArialMT" w:hAnsi="ArialMT"/>
+          <w:color w:val="2F5496" w:themeColor="accent1" w:themeShade="BF"/>
+          <w:sz w:val="22"/>
+          <w:szCs w:val="22"/>
+          <w:lang w:val="en-US"/>
+        </w:rPr>
+      </w:pPr>
+      <w:r>
+        <w:rPr>
+          <w:rFonts w:ascii="ArialMT" w:hAnsi="ArialMT"/>
+          <w:color w:val="2F5496" w:themeColor="accent1" w:themeShade="BF"/>
+          <w:sz w:val="22"/>
+          <w:szCs w:val="22"/>
+          <w:lang w:val="en-US"/>
+        </w:rPr>
+        <w:t>IL2CPP stands for Intermediate Language to C++, that means, it converts C# code to C++</w:t>
+      </w:r>
+      <w:r>
+        <w:rPr>
+          <w:rFonts w:ascii="ArialMT" w:hAnsi="ArialMT"/>
+          <w:color w:val="2F5496" w:themeColor="accent1" w:themeShade="BF"/>
+          <w:sz w:val="22"/>
+          <w:szCs w:val="22"/>
+          <w:lang w:val="en-US"/>
+        </w:rPr>
+        <w:t>. Then, t</w:t>
+      </w:r>
+      <w:r>
+        <w:rPr>
+          <w:rFonts w:ascii="ArialMT" w:hAnsi="ArialMT"/>
+          <w:color w:val="2F5496" w:themeColor="accent1" w:themeShade="BF"/>
+          <w:sz w:val="22"/>
+          <w:szCs w:val="22"/>
+          <w:lang w:val="en-US"/>
+        </w:rPr>
+        <w:t>he converted C++ is used to create a native compilation for a specified platform</w:t>
+      </w:r>
+      <w:r>
+        <w:rPr>
+          <w:rFonts w:ascii="ArialMT" w:hAnsi="ArialMT"/>
+          <w:color w:val="2F5496" w:themeColor="accent1" w:themeShade="BF"/>
+          <w:sz w:val="22"/>
+          <w:szCs w:val="22"/>
+          <w:lang w:val="en-US"/>
+        </w:rPr>
+        <w:t>.</w:t>
+      </w:r>
+    </w:p>
+    <w:p>
+      <w:pPr>
+        <w:shd w:val="clear" w:color="auto" w:fill="FFFFFF"/>
+        <w:spacing w:before="100" w:beforeAutospacing="1" w:after="100" w:afterAutospacing="1"/>
+        <w:ind w:left="1440"/>
+        <w:rPr>
+          <w:rFonts w:ascii="ArialMT" w:hAnsi="ArialMT"/>
+          <w:color w:val="2F5496" w:themeColor="accent1" w:themeShade="BF"/>
+          <w:sz w:val="22"/>
+          <w:szCs w:val="22"/>
+          <w:lang w:val="en-US"/>
+        </w:rPr>
+      </w:pPr>
+      <w:r>
+        <w:rPr>
+          <w:rFonts w:ascii="ArialMT" w:hAnsi="ArialMT"/>
+          <w:color w:val="2F5496" w:themeColor="accent1" w:themeShade="BF"/>
+          <w:sz w:val="22"/>
+          <w:szCs w:val="22"/>
+          <w:lang w:val="en-US"/>
+        </w:rPr>
+        <w:t>If it is true that IL2CPP builds slower than Mono, the built product may run faster since it is compiled in native, so no translation is needed at runtime.</w:t>
+      </w:r>
+    </w:p>
+    <w:p>
+      <w:pPr>
+        <w:shd w:val="clear" w:color="auto" w:fill="FFFFFF"/>
+        <w:spacing w:before="100" w:beforeAutospacing="1" w:after="100" w:afterAutospacing="1"/>
+        <w:ind w:left="1440"/>
+        <w:rPr>
+          <w:rFonts w:ascii="ArialMT" w:hAnsi="ArialMT"/>
+          <w:color w:val="2F5496" w:themeColor="accent1" w:themeShade="BF"/>
+          <w:sz w:val="22"/>
+          <w:szCs w:val="22"/>
+          <w:lang w:val="en-US"/>
+        </w:rPr>
+      </w:pPr>
+      <w:r>
+        <w:rPr>
+          <w:rFonts w:ascii="ArialMT" w:hAnsi="ArialMT"/>
+          <w:color w:val="2F5496" w:themeColor="accent1" w:themeShade="BF"/>
+          <w:sz w:val="22"/>
+          <w:szCs w:val="22"/>
+          <w:lang w:val="en-US"/>
+        </w:rPr>
+        <w:t>Another main feature is that IL2CPP enables 64 bits builds on Android and iOS, a now obligatory requirement for publishing apps on the Appstore and Google Play.</w:t>
+      </w:r>
+    </w:p>
+    <w:p>
+      <w:pPr>
+        <w:shd w:val="clear" w:color="auto" w:fill="FFFFFF"/>
+        <w:spacing w:before="100" w:beforeAutospacing="1" w:after="100" w:afterAutospacing="1"/>
+        <w:ind w:left="1440"/>
+        <w:rPr>
+          <w:rFonts w:ascii="ArialMT" w:hAnsi="ArialMT"/>
+          <w:color w:val="2F5496" w:themeColor="accent1" w:themeShade="BF"/>
+          <w:sz w:val="22"/>
+          <w:szCs w:val="22"/>
+          <w:lang w:val="en-US"/>
+        </w:rPr>
+      </w:pPr>
+      <w:r>
+        <w:rPr>
+          <w:rFonts w:ascii="ArialMT" w:hAnsi="ArialMT"/>
+          <w:color w:val="2F5496" w:themeColor="accent1" w:themeShade="BF"/>
+          <w:sz w:val="22"/>
+          <w:szCs w:val="22"/>
+          <w:lang w:val="en-US"/>
+        </w:rPr>
+        <w:t>Can be used for: Create 64-bits apps/games, compile on native and allow Unity to include more devices on their cross-platform rooster.</w:t>
+      </w:r>
+    </w:p>
+    <w:p>
+      <w:pPr>
+        <w:shd w:val="clear" w:color="auto" w:fill="FFFFFF"/>
+        <w:spacing w:before="100" w:beforeAutospacing="1" w:after="100" w:afterAutospacing="1"/>
+        <w:ind w:left="1440"/>
+        <w:rPr>
+          <w:rFonts w:ascii="ArialMT" w:hAnsi="ArialMT"/>
+          <w:sz w:val="22"/>
+          <w:szCs w:val="22"/>
+        </w:rPr>
+      </w:pPr>
+      <w:r>
+        <w:rPr>
+          <w:rFonts w:ascii="ArialMT" w:hAnsi="ArialMT"/>
+          <w:sz w:val="22"/>
+          <w:szCs w:val="22"/>
+        </w:rPr>
+        <w:t xml:space="preserve">2.1.5.  Nested Prefabs </w:t>
+      </w:r>
+    </w:p>
+    <w:p>
+      <w:pPr>
+        <w:shd w:val="clear" w:color="auto" w:fill="FFFFFF"/>
+        <w:spacing w:before="100" w:beforeAutospacing="1" w:after="100" w:afterAutospacing="1"/>
+        <w:ind w:left="1440"/>
+        <w:rPr>
+          <w:rFonts w:ascii="ArialMT" w:hAnsi="ArialMT"/>
+          <w:color w:val="2F5496" w:themeColor="accent1" w:themeShade="BF"/>
+          <w:sz w:val="22"/>
+          <w:szCs w:val="22"/>
+          <w:lang w:val="en-US"/>
+        </w:rPr>
+      </w:pPr>
+      <w:r>
+        <w:rPr>
+          <w:rFonts w:ascii="ArialMT" w:hAnsi="ArialMT"/>
+          <w:color w:val="2F5496" w:themeColor="accent1" w:themeShade="BF"/>
+          <w:sz w:val="22"/>
+          <w:szCs w:val="22"/>
+          <w:lang w:val="en-US"/>
+        </w:rPr>
+        <w:t>Nested Prefabs are simply Prefabs</w:t>
+      </w:r>
+      <w:r>
+        <w:rPr>
+          <w:rFonts w:ascii="ArialMT" w:hAnsi="ArialMT"/>
+          <w:color w:val="2F5496" w:themeColor="accent1" w:themeShade="BF"/>
+          <w:sz w:val="22"/>
+          <w:szCs w:val="22"/>
+          <w:lang w:val="en-US"/>
+        </w:rPr>
+        <w:t xml:space="preserve"> </w:t>
+      </w:r>
+      <w:r>
+        <w:rPr>
+          <w:rFonts w:ascii="ArialMT" w:hAnsi="ArialMT"/>
+          <w:color w:val="2F5496" w:themeColor="accent1" w:themeShade="BF"/>
+          <w:sz w:val="22"/>
+          <w:szCs w:val="22"/>
+          <w:lang w:val="en-US"/>
+        </w:rPr>
+        <w:t>inside</w:t>
+      </w:r>
+      <w:r>
+        <w:rPr>
+          <w:rFonts w:ascii="ArialMT" w:hAnsi="ArialMT"/>
+          <w:color w:val="2F5496" w:themeColor="accent1" w:themeShade="BF"/>
+          <w:sz w:val="22"/>
+          <w:szCs w:val="22"/>
+          <w:lang w:val="en-US"/>
+        </w:rPr>
+        <w:t xml:space="preserve"> a</w:t>
+      </w:r>
+      <w:r>
+        <w:rPr>
+          <w:rFonts w:ascii="ArialMT" w:hAnsi="ArialMT"/>
+          <w:color w:val="2F5496" w:themeColor="accent1" w:themeShade="BF"/>
+          <w:sz w:val="22"/>
+          <w:szCs w:val="22"/>
+          <w:lang w:val="en-US"/>
+        </w:rPr>
+        <w:t>nother</w:t>
+      </w:r>
+      <w:r>
+        <w:rPr>
+          <w:rFonts w:ascii="ArialMT" w:hAnsi="ArialMT"/>
+          <w:color w:val="2F5496" w:themeColor="accent1" w:themeShade="BF"/>
+          <w:sz w:val="22"/>
+          <w:szCs w:val="22"/>
+          <w:lang w:val="en-US"/>
+        </w:rPr>
+        <w:t xml:space="preserve"> </w:t>
+      </w:r>
+      <w:r>
+        <w:rPr>
+          <w:rFonts w:ascii="ArialMT" w:hAnsi="ArialMT"/>
+          <w:color w:val="2F5496" w:themeColor="accent1" w:themeShade="BF"/>
+          <w:sz w:val="22"/>
+          <w:szCs w:val="22"/>
+          <w:lang w:val="en-US"/>
+        </w:rPr>
+        <w:t xml:space="preserve">Prefab. </w:t>
+      </w:r>
+      <w:r>
+        <w:rPr>
+          <w:rFonts w:ascii="ArialMT" w:hAnsi="ArialMT"/>
+          <w:color w:val="2F5496" w:themeColor="accent1" w:themeShade="BF"/>
+          <w:sz w:val="22"/>
+          <w:szCs w:val="22"/>
+          <w:lang w:val="en-US"/>
+        </w:rPr>
+        <w:t xml:space="preserve">Nested prefabs instances </w:t>
+      </w:r>
+      <w:r>
+        <w:rPr>
+          <w:rFonts w:ascii="ArialMT" w:hAnsi="ArialMT"/>
+          <w:color w:val="2F5496" w:themeColor="accent1" w:themeShade="BF"/>
+          <w:sz w:val="22"/>
+          <w:szCs w:val="22"/>
+          <w:lang w:val="en-US"/>
+        </w:rPr>
+        <w:t>reference</w:t>
+      </w:r>
+      <w:r>
+        <w:rPr>
+          <w:rFonts w:ascii="ArialMT" w:hAnsi="ArialMT"/>
+          <w:color w:val="2F5496" w:themeColor="accent1" w:themeShade="BF"/>
+          <w:sz w:val="22"/>
+          <w:szCs w:val="22"/>
+          <w:lang w:val="en-US"/>
+        </w:rPr>
+        <w:t xml:space="preserve"> their own prefab </w:t>
+      </w:r>
+      <w:r>
+        <w:rPr>
+          <w:rFonts w:ascii="ArialMT" w:hAnsi="ArialMT"/>
+          <w:color w:val="2F5496" w:themeColor="accent1" w:themeShade="BF"/>
+          <w:sz w:val="22"/>
+          <w:szCs w:val="22"/>
+          <w:lang w:val="en-US"/>
+        </w:rPr>
+        <w:t xml:space="preserve">asset </w:t>
+      </w:r>
+      <w:r>
+        <w:rPr>
+          <w:rFonts w:ascii="ArialMT" w:hAnsi="ArialMT"/>
+          <w:color w:val="2F5496" w:themeColor="accent1" w:themeShade="BF"/>
+          <w:sz w:val="22"/>
+          <w:szCs w:val="22"/>
+          <w:lang w:val="en-US"/>
+        </w:rPr>
+        <w:t xml:space="preserve">while, at the same time, are part of </w:t>
+      </w:r>
+      <w:r>
+        <w:rPr>
+          <w:rFonts w:ascii="ArialMT" w:hAnsi="ArialMT"/>
+          <w:color w:val="2F5496" w:themeColor="accent1" w:themeShade="BF"/>
+          <w:sz w:val="22"/>
+          <w:szCs w:val="22"/>
+          <w:lang w:val="en-US"/>
+        </w:rPr>
+        <w:t>one or more</w:t>
+      </w:r>
+      <w:r>
+        <w:rPr>
+          <w:rFonts w:ascii="ArialMT" w:hAnsi="ArialMT"/>
+          <w:color w:val="2F5496" w:themeColor="accent1" w:themeShade="BF"/>
+          <w:sz w:val="22"/>
+          <w:szCs w:val="22"/>
+          <w:lang w:val="en-US"/>
+        </w:rPr>
+        <w:t xml:space="preserve"> parent prefab</w:t>
+      </w:r>
+      <w:r>
+        <w:rPr>
+          <w:rFonts w:ascii="ArialMT" w:hAnsi="ArialMT"/>
+          <w:color w:val="2F5496" w:themeColor="accent1" w:themeShade="BF"/>
+          <w:sz w:val="22"/>
+          <w:szCs w:val="22"/>
+          <w:lang w:val="en-US"/>
+        </w:rPr>
+        <w:t>s</w:t>
+      </w:r>
+      <w:r>
+        <w:rPr>
+          <w:rFonts w:ascii="ArialMT" w:hAnsi="ArialMT"/>
+          <w:color w:val="2F5496" w:themeColor="accent1" w:themeShade="BF"/>
+          <w:sz w:val="22"/>
+          <w:szCs w:val="22"/>
+          <w:lang w:val="en-US"/>
+        </w:rPr>
+        <w:t xml:space="preserve">. </w:t>
+      </w:r>
+    </w:p>
+    <w:p>
+      <w:pPr>
+        <w:shd w:val="clear" w:color="auto" w:fill="FFFFFF"/>
+        <w:spacing w:before="100" w:beforeAutospacing="1" w:after="100" w:afterAutospacing="1"/>
+        <w:ind w:left="1440"/>
+        <w:rPr>
+          <w:rFonts w:ascii="ArialMT" w:hAnsi="ArialMT"/>
+          <w:color w:val="2F5496" w:themeColor="accent1" w:themeShade="BF"/>
+          <w:sz w:val="22"/>
+          <w:szCs w:val="22"/>
+          <w:lang w:val="en-US"/>
+        </w:rPr>
+      </w:pPr>
       <w:r>
         <w:rPr>
           <w:rFonts w:ascii="ArialMT" w:hAnsi="ArialMT"/>
@@ -1768,27 +2564,29 @@
           <w:lang w:val="en-US"/>
         </w:rPr>
         <w:lastRenderedPageBreak/>
-        <w:t xml:space="preserve">include more polygons and particles on screen, include higher detailed </w:t>
-      </w:r>
-      <w:r>
-        <w:rPr>
-          <w:rFonts w:ascii="ArialMT" w:hAnsi="ArialMT"/>
-          <w:color w:val="2F5496" w:themeColor="accent1" w:themeShade="BF"/>
-          <w:sz w:val="22"/>
-          <w:szCs w:val="22"/>
-          <w:lang w:val="en-US"/>
-        </w:rPr>
-        <w:t>materials and</w:t>
-      </w:r>
-      <w:r>
-        <w:rPr>
-          <w:rFonts w:ascii="ArialMT" w:hAnsi="ArialMT"/>
-          <w:color w:val="2F5496" w:themeColor="accent1" w:themeShade="BF"/>
-          <w:sz w:val="22"/>
-          <w:szCs w:val="22"/>
-          <w:lang w:val="en-US"/>
-        </w:rPr>
-        <w:t xml:space="preserve"> light effects with the same processing power</w:t>
+        <w:t xml:space="preserve">This is useful because if you update a setting on the child prefab, it will be reflected in all parent prefabs that reference it, while, at the same time the parent does not </w:t>
+      </w:r>
+      <w:proofErr w:type="spellStart"/>
+      <w:r>
+        <w:rPr>
+          <w:rFonts w:ascii="ArialMT" w:hAnsi="ArialMT"/>
+          <w:color w:val="2F5496" w:themeColor="accent1" w:themeShade="BF"/>
+          <w:sz w:val="22"/>
+          <w:szCs w:val="22"/>
+          <w:lang w:val="en-US"/>
+        </w:rPr>
+        <w:t>loose</w:t>
+      </w:r>
+      <w:proofErr w:type="spellEnd"/>
+      <w:r>
+        <w:rPr>
+          <w:rFonts w:ascii="ArialMT" w:hAnsi="ArialMT"/>
+          <w:color w:val="2F5496" w:themeColor="accent1" w:themeShade="BF"/>
+          <w:sz w:val="22"/>
+          <w:szCs w:val="22"/>
+          <w:lang w:val="en-US"/>
+        </w:rPr>
+        <w:t xml:space="preserve"> its prefab properties.</w:t>
       </w:r>
     </w:p>
     <w:p>
@@ -1812,17 +2610,77 @@
           <w:szCs w:val="22"/>
           <w:lang w:val="en-US"/>
         </w:rPr>
-        <w:t>Can be used for: Optimize rendering processes</w:t>
-      </w:r>
-      <w:r>
-        <w:rPr>
-          <w:rFonts w:ascii="ArialMT" w:hAnsi="ArialMT"/>
-          <w:color w:val="2F5496" w:themeColor="accent1" w:themeShade="BF"/>
-          <w:sz w:val="22"/>
-          <w:szCs w:val="22"/>
-          <w:lang w:val="en-US"/>
-        </w:rPr>
-        <w:t>, therefore, include better graphics</w:t>
+        <w:t xml:space="preserve">One useful </w:t>
+      </w:r>
+      <w:r>
+        <w:rPr>
+          <w:rFonts w:ascii="ArialMT" w:hAnsi="ArialMT"/>
+          <w:color w:val="2F5496" w:themeColor="accent1" w:themeShade="BF"/>
+          <w:sz w:val="22"/>
+          <w:szCs w:val="22"/>
+          <w:lang w:val="en-US"/>
+        </w:rPr>
+        <w:t>implementation</w:t>
+      </w:r>
+      <w:r>
+        <w:rPr>
+          <w:rFonts w:ascii="ArialMT" w:hAnsi="ArialMT"/>
+          <w:color w:val="2F5496" w:themeColor="accent1" w:themeShade="BF"/>
+          <w:sz w:val="22"/>
+          <w:szCs w:val="22"/>
+          <w:lang w:val="en-US"/>
+        </w:rPr>
+        <w:t xml:space="preserve"> </w:t>
+      </w:r>
+      <w:r>
+        <w:rPr>
+          <w:rFonts w:ascii="ArialMT" w:hAnsi="ArialMT"/>
+          <w:color w:val="2F5496" w:themeColor="accent1" w:themeShade="BF"/>
+          <w:sz w:val="22"/>
+          <w:szCs w:val="22"/>
+          <w:lang w:val="en-US"/>
+        </w:rPr>
+        <w:t xml:space="preserve">of nested prefabs is for standardizing </w:t>
+      </w:r>
+      <w:r>
+        <w:rPr>
+          <w:rFonts w:ascii="ArialMT" w:hAnsi="ArialMT"/>
+          <w:color w:val="2F5496" w:themeColor="accent1" w:themeShade="BF"/>
+          <w:sz w:val="22"/>
+          <w:szCs w:val="22"/>
+          <w:lang w:val="en-US"/>
+        </w:rPr>
+        <w:t xml:space="preserve">interfaces </w:t>
+      </w:r>
+      <w:r>
+        <w:rPr>
+          <w:rFonts w:ascii="ArialMT" w:hAnsi="ArialMT"/>
+          <w:color w:val="2F5496" w:themeColor="accent1" w:themeShade="BF"/>
+          <w:sz w:val="22"/>
+          <w:szCs w:val="22"/>
+          <w:lang w:val="en-US"/>
+        </w:rPr>
+        <w:t xml:space="preserve">and have more control over their </w:t>
+      </w:r>
+      <w:r>
+        <w:rPr>
+          <w:rFonts w:ascii="ArialMT" w:hAnsi="ArialMT"/>
+          <w:color w:val="2F5496" w:themeColor="accent1" w:themeShade="BF"/>
+          <w:sz w:val="22"/>
+          <w:szCs w:val="22"/>
+          <w:lang w:val="en-US"/>
+        </w:rPr>
+        <w:t>changes (</w:t>
+      </w:r>
+      <w:r>
+        <w:rPr>
+          <w:rFonts w:ascii="ArialMT" w:hAnsi="ArialMT"/>
+          <w:color w:val="2F5496" w:themeColor="accent1" w:themeShade="BF"/>
+          <w:sz w:val="22"/>
+          <w:szCs w:val="22"/>
+          <w:lang w:val="en-US"/>
+        </w:rPr>
+        <w:t>see example bellow)</w:t>
       </w:r>
     </w:p>
     <w:p>
@@ -1832,410 +2690,6 @@
         <w:ind w:left="1440"/>
         <w:rPr>
           <w:rFonts w:ascii="ArialMT" w:hAnsi="ArialMT"/>
-          <w:sz w:val="22"/>
-          <w:szCs w:val="22"/>
-        </w:rPr>
-      </w:pPr>
-      <w:r>
-        <w:rPr>
-          <w:rFonts w:ascii="ArialMT" w:hAnsi="ArialMT"/>
-          <w:sz w:val="22"/>
-          <w:szCs w:val="22"/>
-        </w:rPr>
-        <w:t xml:space="preserve">2.1.3.  Addressables </w:t>
-      </w:r>
-    </w:p>
-    <w:p>
-      <w:pPr>
-        <w:shd w:val="clear" w:color="auto" w:fill="FFFFFF"/>
-        <w:spacing w:before="100" w:beforeAutospacing="1" w:after="100" w:afterAutospacing="1"/>
-        <w:ind w:left="1440"/>
-        <w:rPr>
-          <w:rFonts w:ascii="ArialMT" w:hAnsi="ArialMT"/>
-          <w:color w:val="2F5496" w:themeColor="accent1" w:themeShade="BF"/>
-          <w:sz w:val="22"/>
-          <w:szCs w:val="22"/>
-          <w:lang w:val="en-US"/>
-        </w:rPr>
-      </w:pPr>
-      <w:r>
-        <w:rPr>
-          <w:rFonts w:ascii="ArialMT" w:hAnsi="ArialMT"/>
-          <w:color w:val="2F5496" w:themeColor="accent1" w:themeShade="BF"/>
-          <w:sz w:val="22"/>
-          <w:szCs w:val="22"/>
-          <w:lang w:val="en-US"/>
-        </w:rPr>
-        <w:t xml:space="preserve">Addressables is an </w:t>
-      </w:r>
-      <w:r>
-        <w:rPr>
-          <w:rFonts w:ascii="ArialMT" w:hAnsi="ArialMT"/>
-          <w:color w:val="2F5496" w:themeColor="accent1" w:themeShade="BF"/>
-          <w:sz w:val="22"/>
-          <w:szCs w:val="22"/>
-          <w:lang w:val="en-US"/>
-        </w:rPr>
-        <w:t>asset management system</w:t>
-      </w:r>
-      <w:r>
-        <w:rPr>
-          <w:rFonts w:ascii="ArialMT" w:hAnsi="ArialMT"/>
-          <w:color w:val="2F5496" w:themeColor="accent1" w:themeShade="BF"/>
-          <w:sz w:val="22"/>
-          <w:szCs w:val="22"/>
-          <w:lang w:val="en-US"/>
-        </w:rPr>
-        <w:t xml:space="preserve"> that allows the programmer to reference an asset </w:t>
-      </w:r>
-      <w:r>
-        <w:rPr>
-          <w:rFonts w:ascii="ArialMT" w:hAnsi="ArialMT"/>
-          <w:color w:val="2F5496" w:themeColor="accent1" w:themeShade="BF"/>
-          <w:sz w:val="22"/>
-          <w:szCs w:val="22"/>
-          <w:lang w:val="en-US"/>
-        </w:rPr>
-        <w:t xml:space="preserve">and its dependencies </w:t>
-      </w:r>
-      <w:r>
-        <w:rPr>
-          <w:rFonts w:ascii="ArialMT" w:hAnsi="ArialMT"/>
-          <w:color w:val="2F5496" w:themeColor="accent1" w:themeShade="BF"/>
-          <w:sz w:val="22"/>
-          <w:szCs w:val="22"/>
-          <w:lang w:val="en-US"/>
-        </w:rPr>
-        <w:t>from anywhere</w:t>
-      </w:r>
-      <w:r>
-        <w:rPr>
-          <w:rFonts w:ascii="ArialMT" w:hAnsi="ArialMT"/>
-          <w:color w:val="2F5496" w:themeColor="accent1" w:themeShade="BF"/>
-          <w:sz w:val="22"/>
-          <w:szCs w:val="22"/>
-          <w:lang w:val="en-US"/>
-        </w:rPr>
-        <w:t xml:space="preserve"> with any dependencies asynchronically</w:t>
-      </w:r>
-      <w:r>
-        <w:rPr>
-          <w:rFonts w:ascii="ArialMT" w:hAnsi="ArialMT"/>
-          <w:color w:val="2F5496" w:themeColor="accent1" w:themeShade="BF"/>
-          <w:sz w:val="22"/>
-          <w:szCs w:val="22"/>
-          <w:lang w:val="en-US"/>
-        </w:rPr>
-        <w:t xml:space="preserve"> using its address</w:t>
-      </w:r>
-      <w:r>
-        <w:rPr>
-          <w:rFonts w:ascii="ArialMT" w:hAnsi="ArialMT"/>
-          <w:color w:val="2F5496" w:themeColor="accent1" w:themeShade="BF"/>
-          <w:sz w:val="22"/>
-          <w:szCs w:val="22"/>
-          <w:lang w:val="en-US"/>
-        </w:rPr>
-        <w:t xml:space="preserve">. </w:t>
-      </w:r>
-      <w:r>
-        <w:rPr>
-          <w:rFonts w:ascii="ArialMT" w:hAnsi="ArialMT"/>
-          <w:color w:val="2F5496" w:themeColor="accent1" w:themeShade="BF"/>
-          <w:sz w:val="22"/>
-          <w:szCs w:val="22"/>
-          <w:lang w:val="en-US"/>
-        </w:rPr>
-        <w:t>It is generally used with Asset Bundles to include (download) some content from an online server, lighting the app</w:t>
-      </w:r>
-      <w:r>
-        <w:rPr>
-          <w:rFonts w:ascii="ArialMT" w:hAnsi="ArialMT"/>
-          <w:color w:val="2F5496" w:themeColor="accent1" w:themeShade="BF"/>
-          <w:sz w:val="22"/>
-          <w:szCs w:val="22"/>
-          <w:lang w:val="en-US"/>
-        </w:rPr>
-        <w:t>/</w:t>
-      </w:r>
-      <w:r>
-        <w:rPr>
-          <w:rFonts w:ascii="ArialMT" w:hAnsi="ArialMT"/>
-          <w:color w:val="2F5496" w:themeColor="accent1" w:themeShade="BF"/>
-          <w:sz w:val="22"/>
-          <w:szCs w:val="22"/>
-          <w:lang w:val="en-US"/>
-        </w:rPr>
-        <w:t>game</w:t>
-      </w:r>
-      <w:r>
-        <w:rPr>
-          <w:rFonts w:ascii="ArialMT" w:hAnsi="ArialMT"/>
-          <w:color w:val="2F5496" w:themeColor="accent1" w:themeShade="BF"/>
-          <w:sz w:val="22"/>
-          <w:szCs w:val="22"/>
-          <w:lang w:val="en-US"/>
-        </w:rPr>
-        <w:t>’s</w:t>
-      </w:r>
-      <w:r>
-        <w:rPr>
-          <w:rFonts w:ascii="ArialMT" w:hAnsi="ArialMT"/>
-          <w:color w:val="2F5496" w:themeColor="accent1" w:themeShade="BF"/>
-          <w:sz w:val="22"/>
-          <w:szCs w:val="22"/>
-          <w:lang w:val="en-US"/>
-        </w:rPr>
-        <w:t xml:space="preserve"> </w:t>
-      </w:r>
-      <w:r>
-        <w:rPr>
-          <w:rFonts w:ascii="ArialMT" w:hAnsi="ArialMT"/>
-          <w:color w:val="2F5496" w:themeColor="accent1" w:themeShade="BF"/>
-          <w:sz w:val="22"/>
-          <w:szCs w:val="22"/>
-          <w:lang w:val="en-US"/>
-        </w:rPr>
-        <w:t xml:space="preserve">initial </w:t>
-      </w:r>
-      <w:r>
-        <w:rPr>
-          <w:rFonts w:ascii="ArialMT" w:hAnsi="ArialMT"/>
-          <w:color w:val="2F5496" w:themeColor="accent1" w:themeShade="BF"/>
-          <w:sz w:val="22"/>
-          <w:szCs w:val="22"/>
-          <w:lang w:val="en-US"/>
-        </w:rPr>
-        <w:t>weight and allowing developers to modify o</w:t>
-      </w:r>
-      <w:r>
-        <w:rPr>
-          <w:rFonts w:ascii="ArialMT" w:hAnsi="ArialMT"/>
-          <w:color w:val="2F5496" w:themeColor="accent1" w:themeShade="BF"/>
-          <w:sz w:val="22"/>
-          <w:szCs w:val="22"/>
-          <w:lang w:val="en-US"/>
-        </w:rPr>
-        <w:t>r include assets without having to re-build the project and publishing it all over again.</w:t>
-      </w:r>
-    </w:p>
-    <w:p>
-      <w:pPr>
-        <w:shd w:val="clear" w:color="auto" w:fill="FFFFFF"/>
-        <w:spacing w:before="100" w:beforeAutospacing="1" w:after="100" w:afterAutospacing="1"/>
-        <w:ind w:left="1440"/>
-        <w:rPr>
-          <w:rFonts w:ascii="ArialMT" w:hAnsi="ArialMT"/>
-          <w:color w:val="2F5496" w:themeColor="accent1" w:themeShade="BF"/>
-          <w:sz w:val="22"/>
-          <w:szCs w:val="22"/>
-          <w:lang w:val="en-US"/>
-        </w:rPr>
-      </w:pPr>
-      <w:r>
-        <w:rPr>
-          <w:rFonts w:ascii="ArialMT" w:hAnsi="ArialMT"/>
-          <w:color w:val="2F5496" w:themeColor="accent1" w:themeShade="BF"/>
-          <w:sz w:val="22"/>
-          <w:szCs w:val="22"/>
-          <w:lang w:val="en-US"/>
-        </w:rPr>
-        <w:t xml:space="preserve">Can be used for: Deliver on-line assets or modify files </w:t>
-      </w:r>
-      <w:r>
-        <w:rPr>
-          <w:rFonts w:ascii="ArialMT" w:hAnsi="ArialMT"/>
-          <w:color w:val="2F5496" w:themeColor="accent1" w:themeShade="BF"/>
-          <w:sz w:val="22"/>
-          <w:szCs w:val="22"/>
-          <w:lang w:val="en-US"/>
-        </w:rPr>
-        <w:t>more dynamically since you only to have modify the addressabled asset instead of the whole project.</w:t>
-      </w:r>
-      <w:r>
-        <w:rPr>
-          <w:rFonts w:ascii="ArialMT" w:hAnsi="ArialMT"/>
-          <w:color w:val="2F5496" w:themeColor="accent1" w:themeShade="BF"/>
-          <w:sz w:val="22"/>
-          <w:szCs w:val="22"/>
-          <w:lang w:val="en-US"/>
-        </w:rPr>
-        <w:t xml:space="preserve"> </w:t>
-      </w:r>
-    </w:p>
-    <w:p>
-      <w:pPr>
-        <w:shd w:val="clear" w:color="auto" w:fill="FFFFFF"/>
-        <w:spacing w:before="100" w:beforeAutospacing="1" w:after="100" w:afterAutospacing="1"/>
-        <w:ind w:left="1440"/>
-        <w:rPr>
-          <w:rFonts w:ascii="ArialMT" w:hAnsi="ArialMT"/>
-          <w:sz w:val="22"/>
-          <w:szCs w:val="22"/>
-        </w:rPr>
-      </w:pPr>
-      <w:r>
-        <w:rPr>
-          <w:rFonts w:ascii="ArialMT" w:hAnsi="ArialMT"/>
-          <w:sz w:val="22"/>
-          <w:szCs w:val="22"/>
-        </w:rPr>
-        <w:t xml:space="preserve">2.1.4.  IL2CPP </w:t>
-      </w:r>
-    </w:p>
-    <w:p>
-      <w:pPr>
-        <w:shd w:val="clear" w:color="auto" w:fill="FFFFFF"/>
-        <w:spacing w:before="100" w:beforeAutospacing="1" w:after="100" w:afterAutospacing="1"/>
-        <w:ind w:left="1440"/>
-        <w:rPr>
-          <w:rFonts w:ascii="ArialMT" w:hAnsi="ArialMT"/>
-          <w:color w:val="2F5496" w:themeColor="accent1" w:themeShade="BF"/>
-          <w:sz w:val="22"/>
-          <w:szCs w:val="22"/>
-          <w:lang w:val="en-US"/>
-        </w:rPr>
-      </w:pPr>
-      <w:r>
-        <w:rPr>
-          <w:rFonts w:ascii="ArialMT" w:hAnsi="ArialMT"/>
-          <w:color w:val="2F5496" w:themeColor="accent1" w:themeShade="BF"/>
-          <w:sz w:val="22"/>
-          <w:szCs w:val="22"/>
-          <w:lang w:val="en-US"/>
-        </w:rPr>
-        <w:t>IL2CPP stands for Intermediate Language to C++, that means, it converts C# code to C++</w:t>
-      </w:r>
-      <w:r>
-        <w:rPr>
-          <w:rFonts w:ascii="ArialMT" w:hAnsi="ArialMT"/>
-          <w:color w:val="2F5496" w:themeColor="accent1" w:themeShade="BF"/>
-          <w:sz w:val="22"/>
-          <w:szCs w:val="22"/>
-          <w:lang w:val="en-US"/>
-        </w:rPr>
-        <w:t>. Then, t</w:t>
-      </w:r>
-      <w:r>
-        <w:rPr>
-          <w:rFonts w:ascii="ArialMT" w:hAnsi="ArialMT"/>
-          <w:color w:val="2F5496" w:themeColor="accent1" w:themeShade="BF"/>
-          <w:sz w:val="22"/>
-          <w:szCs w:val="22"/>
-          <w:lang w:val="en-US"/>
-        </w:rPr>
-        <w:t>he converted C++ is used to create a native compilation for a specified platform</w:t>
-      </w:r>
-      <w:r>
-        <w:rPr>
-          <w:rFonts w:ascii="ArialMT" w:hAnsi="ArialMT"/>
-          <w:color w:val="2F5496" w:themeColor="accent1" w:themeShade="BF"/>
-          <w:sz w:val="22"/>
-          <w:szCs w:val="22"/>
-          <w:lang w:val="en-US"/>
-        </w:rPr>
-        <w:t>.</w:t>
-      </w:r>
-    </w:p>
-    <w:p>
-      <w:pPr>
-        <w:shd w:val="clear" w:color="auto" w:fill="FFFFFF"/>
-        <w:spacing w:before="100" w:beforeAutospacing="1" w:after="100" w:afterAutospacing="1"/>
-        <w:ind w:left="1440"/>
-        <w:rPr>
-          <w:rFonts w:ascii="ArialMT" w:hAnsi="ArialMT"/>
-          <w:color w:val="2F5496" w:themeColor="accent1" w:themeShade="BF"/>
-          <w:sz w:val="22"/>
-          <w:szCs w:val="22"/>
-          <w:lang w:val="en-US"/>
-        </w:rPr>
-      </w:pPr>
-      <w:r>
-        <w:rPr>
-          <w:rFonts w:ascii="ArialMT" w:hAnsi="ArialMT"/>
-          <w:color w:val="2F5496" w:themeColor="accent1" w:themeShade="BF"/>
-          <w:sz w:val="22"/>
-          <w:szCs w:val="22"/>
-          <w:lang w:val="en-US"/>
-        </w:rPr>
-        <w:t>If it is true that IL2CPP builds slower than Mono, the built product may run faster since it is compiled in native, so no translation is needed at runtime.</w:t>
-      </w:r>
-    </w:p>
-    <w:p>
-      <w:pPr>
-        <w:shd w:val="clear" w:color="auto" w:fill="FFFFFF"/>
-        <w:spacing w:before="100" w:beforeAutospacing="1" w:after="100" w:afterAutospacing="1"/>
-        <w:ind w:left="1440"/>
-        <w:rPr>
-          <w:rFonts w:ascii="ArialMT" w:hAnsi="ArialMT"/>
-          <w:color w:val="2F5496" w:themeColor="accent1" w:themeShade="BF"/>
-          <w:sz w:val="22"/>
-          <w:szCs w:val="22"/>
-          <w:lang w:val="en-US"/>
-        </w:rPr>
-      </w:pPr>
-      <w:r>
-        <w:rPr>
-          <w:rFonts w:ascii="ArialMT" w:hAnsi="ArialMT"/>
-          <w:color w:val="2F5496" w:themeColor="accent1" w:themeShade="BF"/>
-          <w:sz w:val="22"/>
-          <w:szCs w:val="22"/>
-          <w:lang w:val="en-US"/>
-        </w:rPr>
-        <w:t>Another main feature is that IL2CPP enables 64 bits builds on Android and iOS, a now obligatory requirement for publishing apps on the Appstore and Google Play.</w:t>
-      </w:r>
-    </w:p>
-    <w:p>
-      <w:pPr>
-        <w:shd w:val="clear" w:color="auto" w:fill="FFFFFF"/>
-        <w:spacing w:before="100" w:beforeAutospacing="1" w:after="100" w:afterAutospacing="1"/>
-        <w:ind w:left="1440"/>
-        <w:rPr>
-          <w:rFonts w:ascii="ArialMT" w:hAnsi="ArialMT"/>
-          <w:color w:val="2F5496" w:themeColor="accent1" w:themeShade="BF"/>
-          <w:sz w:val="22"/>
-          <w:szCs w:val="22"/>
-          <w:lang w:val="en-US"/>
-        </w:rPr>
-      </w:pPr>
-      <w:r>
-        <w:rPr>
-          <w:rFonts w:ascii="ArialMT" w:hAnsi="ArialMT"/>
-          <w:color w:val="2F5496" w:themeColor="accent1" w:themeShade="BF"/>
-          <w:sz w:val="22"/>
-          <w:szCs w:val="22"/>
-          <w:lang w:val="en-US"/>
-        </w:rPr>
-        <w:t>Can be used for: Create 64-bits apps/games, compile on native and allow Unity to include more devices on their cross-platform rooster.</w:t>
-      </w:r>
-    </w:p>
-    <w:p>
-      <w:pPr>
-        <w:shd w:val="clear" w:color="auto" w:fill="FFFFFF"/>
-        <w:spacing w:before="100" w:beforeAutospacing="1" w:after="100" w:afterAutospacing="1"/>
-        <w:ind w:left="1440"/>
-        <w:rPr>
-          <w:rFonts w:ascii="ArialMT" w:hAnsi="ArialMT"/>
-          <w:sz w:val="22"/>
-          <w:szCs w:val="22"/>
-        </w:rPr>
-      </w:pPr>
-      <w:r>
-        <w:rPr>
-          <w:rFonts w:ascii="ArialMT" w:hAnsi="ArialMT"/>
-          <w:sz w:val="22"/>
-          <w:szCs w:val="22"/>
-        </w:rPr>
-        <w:t xml:space="preserve">2.1.5.  Nested Prefabs </w:t>
-      </w:r>
-    </w:p>
-    <w:p>
-      <w:pPr>
-        <w:shd w:val="clear" w:color="auto" w:fill="FFFFFF"/>
-        <w:spacing w:before="100" w:beforeAutospacing="1" w:after="100" w:afterAutospacing="1"/>
-        <w:ind w:left="1440"/>
-        <w:rPr>
-          <w:rFonts w:ascii="ArialMT" w:hAnsi="ArialMT"/>
           <w:color w:val="2F5496" w:themeColor="accent1" w:themeShade="BF"/>
           <w:sz w:val="22"/>
           <w:szCs w:val="22"/>
@@ -2252,18 +2706,18 @@
           <w:lang w:val="en-US"/>
         </w:rPr>
         <w:drawing>
-          <wp:anchor distT="0" distB="0" distL="114300" distR="114300" simplePos="0" relativeHeight="251658240" behindDoc="0" locked="0" layoutInCell="1" allowOverlap="1" wp14:anchorId="691005FD" wp14:editId="331C90BF">
+          <wp:anchor distT="0" distB="0" distL="114300" distR="114300" simplePos="0" relativeHeight="251659264" behindDoc="0" locked="0" layoutInCell="1" allowOverlap="1" wp14:anchorId="4269F2AC" wp14:editId="782C9A10">
             <wp:simplePos x="0" y="0"/>
             <wp:positionH relativeFrom="margin">
-              <wp:posOffset>812507</wp:posOffset>
+              <wp:posOffset>-156845</wp:posOffset>
             </wp:positionH>
             <wp:positionV relativeFrom="margin">
-              <wp:posOffset>4587240</wp:posOffset>
+              <wp:posOffset>-313055</wp:posOffset>
             </wp:positionV>
-            <wp:extent cx="2167890" cy="2921635"/>
-            <wp:effectExtent l="0" t="0" r="3810" b="0"/>
+            <wp:extent cx="3023870" cy="3829685"/>
+            <wp:effectExtent l="0" t="0" r="0" b="5715"/>
             <wp:wrapSquare wrapText="bothSides"/>
-            <wp:docPr id="5" name="Picture 5"/>
+            <wp:docPr id="1" name="Picture 1"/>
             <wp:cNvGraphicFramePr>
               <a:graphicFrameLocks xmlns:a="http://schemas.openxmlformats.org/drawingml/2006/main" noChangeAspect="1"/>
             </wp:cNvGraphicFramePr>
@@ -2275,7 +2729,7 @@
                     <pic:cNvPicPr/>
                   </pic:nvPicPr>
                   <pic:blipFill>
-                    <a:blip r:embed="rId5" cstate="print">
+                    <a:blip r:embed="rId6" cstate="print">
                       <a:extLst>
                         <a:ext uri="{28A0092B-C50C-407E-A947-70E740481C1C}">
                           <a14:useLocalDpi xmlns:a14="http://schemas.microsoft.com/office/drawing/2010/main" val="0"/>
@@ -2289,7 +2743,7 @@
                   <pic:spPr>
                     <a:xfrm>
                       <a:off x="0" y="0"/>
-                      <a:ext cx="2167890" cy="2921635"/>
+                      <a:ext cx="3023870" cy="3829685"/>
                     </a:xfrm>
                     <a:prstGeom prst="rect">
                       <a:avLst/>
@@ -2315,16 +2769,6 @@
           <w:szCs w:val="22"/>
           <w:lang w:val="en-US"/>
         </w:rPr>
-        <w:t>Nested Prefabs are simply Prefabs</w:t>
-      </w:r>
-      <w:r>
-        <w:rPr>
-          <w:rFonts w:ascii="ArialMT" w:hAnsi="ArialMT"/>
-          <w:color w:val="2F5496" w:themeColor="accent1" w:themeShade="BF"/>
-          <w:sz w:val="22"/>
-          <w:szCs w:val="22"/>
-          <w:lang w:val="en-US"/>
-        </w:rPr>
         <w:t xml:space="preserve"> </w:t>
       </w:r>
       <w:r>
@@ -2335,27 +2779,7 @@
           <w:szCs w:val="22"/>
           <w:lang w:val="en-US"/>
         </w:rPr>
-        <w:t>inside</w:t>
-      </w:r>
-      <w:r>
-        <w:rPr>
-          <w:rFonts w:ascii="ArialMT" w:hAnsi="ArialMT"/>
-          <w:color w:val="2F5496" w:themeColor="accent1" w:themeShade="BF"/>
-          <w:sz w:val="22"/>
-          <w:szCs w:val="22"/>
-          <w:lang w:val="en-US"/>
-        </w:rPr>
-        <w:t xml:space="preserve"> a</w:t>
-      </w:r>
-      <w:r>
-        <w:rPr>
-          <w:rFonts w:ascii="ArialMT" w:hAnsi="ArialMT"/>
-          <w:color w:val="2F5496" w:themeColor="accent1" w:themeShade="BF"/>
-          <w:sz w:val="22"/>
-          <w:szCs w:val="22"/>
-          <w:lang w:val="en-US"/>
-        </w:rPr>
-        <w:t>nother</w:t>
+        <w:t>As you can see here, (1) We can have a Canvas prefab with a header prefab nested.</w:t>
       </w:r>
       <w:r>
         <w:rPr>
@@ -2367,115 +2791,49 @@
         </w:rPr>
         <w:t xml:space="preserve"> </w:t>
       </w:r>
-      <w:r>
-        <w:rPr>
-          <w:rFonts w:ascii="ArialMT" w:hAnsi="ArialMT"/>
-          <w:color w:val="2F5496" w:themeColor="accent1" w:themeShade="BF"/>
-          <w:sz w:val="22"/>
-          <w:szCs w:val="22"/>
-          <w:lang w:val="en-US"/>
-        </w:rPr>
-        <w:t xml:space="preserve">Prefab. </w:t>
-      </w:r>
-      <w:r>
-        <w:rPr>
-          <w:rFonts w:ascii="ArialMT" w:hAnsi="ArialMT"/>
-          <w:color w:val="2F5496" w:themeColor="accent1" w:themeShade="BF"/>
-          <w:sz w:val="22"/>
-          <w:szCs w:val="22"/>
-          <w:lang w:val="en-US"/>
-        </w:rPr>
-        <w:t xml:space="preserve">Nested prefabs instances </w:t>
-      </w:r>
-      <w:r>
-        <w:rPr>
-          <w:rFonts w:ascii="ArialMT" w:hAnsi="ArialMT"/>
-          <w:color w:val="2F5496" w:themeColor="accent1" w:themeShade="BF"/>
-          <w:sz w:val="22"/>
-          <w:szCs w:val="22"/>
-          <w:lang w:val="en-US"/>
-        </w:rPr>
-        <w:t>reference</w:t>
-      </w:r>
-      <w:r>
-        <w:rPr>
-          <w:rFonts w:ascii="ArialMT" w:hAnsi="ArialMT"/>
-          <w:color w:val="2F5496" w:themeColor="accent1" w:themeShade="BF"/>
-          <w:sz w:val="22"/>
-          <w:szCs w:val="22"/>
-          <w:lang w:val="en-US"/>
-        </w:rPr>
-        <w:t xml:space="preserve"> their own prefab </w:t>
-      </w:r>
-      <w:r>
-        <w:rPr>
-          <w:rFonts w:ascii="ArialMT" w:hAnsi="ArialMT"/>
-          <w:color w:val="2F5496" w:themeColor="accent1" w:themeShade="BF"/>
-          <w:sz w:val="22"/>
-          <w:szCs w:val="22"/>
-          <w:lang w:val="en-US"/>
-        </w:rPr>
-        <w:t xml:space="preserve">asset </w:t>
-      </w:r>
-      <w:r>
-        <w:rPr>
-          <w:rFonts w:ascii="ArialMT" w:hAnsi="ArialMT"/>
-          <w:color w:val="2F5496" w:themeColor="accent1" w:themeShade="BF"/>
-          <w:sz w:val="22"/>
-          <w:szCs w:val="22"/>
-          <w:lang w:val="en-US"/>
-        </w:rPr>
-        <w:t xml:space="preserve">while, at the same time, are part of </w:t>
-      </w:r>
-      <w:r>
-        <w:rPr>
-          <w:rFonts w:ascii="ArialMT" w:hAnsi="ArialMT"/>
-          <w:color w:val="2F5496" w:themeColor="accent1" w:themeShade="BF"/>
-          <w:sz w:val="22"/>
-          <w:szCs w:val="22"/>
-          <w:lang w:val="en-US"/>
-        </w:rPr>
-        <w:t>one or more</w:t>
-      </w:r>
-      <w:r>
-        <w:rPr>
-          <w:rFonts w:ascii="ArialMT" w:hAnsi="ArialMT"/>
-          <w:color w:val="2F5496" w:themeColor="accent1" w:themeShade="BF"/>
-          <w:sz w:val="22"/>
-          <w:szCs w:val="22"/>
-          <w:lang w:val="en-US"/>
-        </w:rPr>
-        <w:t xml:space="preserve"> parent prefab</w:t>
-      </w:r>
-      <w:r>
-        <w:rPr>
-          <w:rFonts w:ascii="ArialMT" w:hAnsi="ArialMT"/>
-          <w:color w:val="2F5496" w:themeColor="accent1" w:themeShade="BF"/>
-          <w:sz w:val="22"/>
-          <w:szCs w:val="22"/>
-          <w:lang w:val="en-US"/>
-        </w:rPr>
-        <w:t>s</w:t>
-      </w:r>
-      <w:r>
-        <w:rPr>
-          <w:rFonts w:ascii="ArialMT" w:hAnsi="ArialMT"/>
-          <w:color w:val="2F5496" w:themeColor="accent1" w:themeShade="BF"/>
-          <w:sz w:val="22"/>
-          <w:szCs w:val="22"/>
-          <w:lang w:val="en-US"/>
-        </w:rPr>
-        <w:t xml:space="preserve">. One useful </w:t>
-      </w:r>
-      <w:r>
-        <w:rPr>
-          <w:rFonts w:ascii="ArialMT" w:hAnsi="ArialMT"/>
-          <w:color w:val="2F5496" w:themeColor="accent1" w:themeShade="BF"/>
-          <w:sz w:val="22"/>
-          <w:szCs w:val="22"/>
-          <w:lang w:val="en-US"/>
-        </w:rPr>
-        <w:t>implementation</w:t>
+    </w:p>
+    <w:p>
+      <w:pPr>
+        <w:shd w:val="clear" w:color="auto" w:fill="FFFFFF"/>
+        <w:spacing w:before="100" w:beforeAutospacing="1" w:after="100" w:afterAutospacing="1"/>
+        <w:ind w:left="1440"/>
+        <w:rPr>
+          <w:rFonts w:ascii="ArialMT" w:hAnsi="ArialMT"/>
+          <w:color w:val="2F5496" w:themeColor="accent1" w:themeShade="BF"/>
+          <w:sz w:val="22"/>
+          <w:szCs w:val="22"/>
+          <w:lang w:val="en-US"/>
+        </w:rPr>
+      </w:pPr>
+      <w:r>
+        <w:rPr>
+          <w:rFonts w:ascii="ArialMT" w:hAnsi="ArialMT"/>
+          <w:color w:val="2F5496" w:themeColor="accent1" w:themeShade="BF"/>
+          <w:sz w:val="22"/>
+          <w:szCs w:val="22"/>
+          <w:lang w:val="en-US"/>
+        </w:rPr>
+        <w:t xml:space="preserve">(2) If we edit the children header prefab asset and insatiate </w:t>
+      </w:r>
+      <w:r>
+        <w:rPr>
+          <w:rFonts w:ascii="ArialMT" w:hAnsi="ArialMT"/>
+          <w:color w:val="2F5496" w:themeColor="accent1" w:themeShade="BF"/>
+          <w:sz w:val="22"/>
+          <w:szCs w:val="22"/>
+          <w:lang w:val="en-US"/>
+        </w:rPr>
+        <w:t>them</w:t>
+      </w:r>
+      <w:r>
+        <w:rPr>
+          <w:rFonts w:ascii="ArialMT" w:hAnsi="ArialMT"/>
+          <w:color w:val="2F5496" w:themeColor="accent1" w:themeShade="BF"/>
+          <w:sz w:val="22"/>
+          <w:szCs w:val="22"/>
+          <w:lang w:val="en-US"/>
+        </w:rPr>
+        <w:t xml:space="preserve"> multiple times inside the</w:t>
       </w:r>
       <w:r>
         <w:rPr>
@@ -2495,47 +2853,17 @@
           <w:szCs w:val="22"/>
           <w:lang w:val="en-US"/>
         </w:rPr>
-        <w:t xml:space="preserve">of nested prefabs is for standardizing </w:t>
-      </w:r>
-      <w:r>
-        <w:rPr>
-          <w:rFonts w:ascii="ArialMT" w:hAnsi="ArialMT"/>
-          <w:color w:val="2F5496" w:themeColor="accent1" w:themeShade="BF"/>
-          <w:sz w:val="22"/>
-          <w:szCs w:val="22"/>
-          <w:lang w:val="en-US"/>
-        </w:rPr>
-        <w:t xml:space="preserve">interfaces </w:t>
-      </w:r>
-      <w:r>
-        <w:rPr>
-          <w:rFonts w:ascii="ArialMT" w:hAnsi="ArialMT"/>
-          <w:color w:val="2F5496" w:themeColor="accent1" w:themeShade="BF"/>
-          <w:sz w:val="22"/>
-          <w:szCs w:val="22"/>
-          <w:lang w:val="en-US"/>
-        </w:rPr>
-        <w:t xml:space="preserve">and have more control over their </w:t>
-      </w:r>
-      <w:r>
-        <w:rPr>
-          <w:rFonts w:ascii="ArialMT" w:hAnsi="ArialMT"/>
-          <w:color w:val="2F5496" w:themeColor="accent1" w:themeShade="BF"/>
-          <w:sz w:val="22"/>
-          <w:szCs w:val="22"/>
-          <w:lang w:val="en-US"/>
-        </w:rPr>
-        <w:t>changes (</w:t>
-      </w:r>
-      <w:r>
-        <w:rPr>
-          <w:rFonts w:ascii="ArialMT" w:hAnsi="ArialMT"/>
-          <w:color w:val="2F5496" w:themeColor="accent1" w:themeShade="BF"/>
-          <w:sz w:val="22"/>
-          <w:szCs w:val="22"/>
-          <w:lang w:val="en-US"/>
-        </w:rPr>
-        <w:t>see example bellow)</w:t>
+        <w:t xml:space="preserve">parent </w:t>
+      </w:r>
+      <w:r>
+        <w:rPr>
+          <w:rFonts w:ascii="ArialMT" w:hAnsi="ArialMT"/>
+          <w:color w:val="2F5496" w:themeColor="accent1" w:themeShade="BF"/>
+          <w:sz w:val="22"/>
+          <w:szCs w:val="22"/>
+          <w:lang w:val="en-US"/>
+        </w:rPr>
+        <w:t>prefab, I will maintain the properties of the children prefab asset.</w:t>
       </w:r>
     </w:p>
     <w:p>
@@ -2559,6 +2887,647 @@
           <w:szCs w:val="22"/>
           <w:lang w:val="en-US"/>
         </w:rPr>
+        <w:t xml:space="preserve">(3) </w:t>
+      </w:r>
+      <w:r>
+        <w:rPr>
+          <w:rFonts w:ascii="ArialMT" w:hAnsi="ArialMT"/>
+          <w:color w:val="2F5496" w:themeColor="accent1" w:themeShade="BF"/>
+          <w:sz w:val="22"/>
+          <w:szCs w:val="22"/>
+          <w:lang w:val="en-US"/>
+        </w:rPr>
+        <w:t>Also,</w:t>
+      </w:r>
+      <w:r>
+        <w:rPr>
+          <w:rFonts w:ascii="ArialMT" w:hAnsi="ArialMT"/>
+          <w:color w:val="2F5496" w:themeColor="accent1" w:themeShade="BF"/>
+          <w:sz w:val="22"/>
+          <w:szCs w:val="22"/>
+          <w:lang w:val="en-US"/>
+        </w:rPr>
+        <w:t xml:space="preserve"> if there are multiple parents using this “header” prefab, and a change is made to it, all parents will reflect the header change.</w:t>
+      </w:r>
+    </w:p>
+    <w:p>
+      <w:pPr>
+        <w:shd w:val="clear" w:color="auto" w:fill="FFFFFF"/>
+        <w:spacing w:before="100" w:beforeAutospacing="1" w:after="100" w:afterAutospacing="1"/>
+        <w:ind w:left="1440"/>
+        <w:rPr>
+          <w:rFonts w:ascii="ArialMT" w:hAnsi="ArialMT"/>
+          <w:color w:val="2F5496" w:themeColor="accent1" w:themeShade="BF"/>
+          <w:sz w:val="22"/>
+          <w:szCs w:val="22"/>
+          <w:lang w:val="en-US"/>
+        </w:rPr>
+      </w:pPr>
+      <w:r>
+        <w:rPr>
+          <w:rFonts w:ascii="ArialMT" w:hAnsi="ArialMT"/>
+          <w:color w:val="2F5496" w:themeColor="accent1" w:themeShade="BF"/>
+          <w:sz w:val="22"/>
+          <w:szCs w:val="22"/>
+          <w:lang w:val="en-US"/>
+        </w:rPr>
+        <w:t xml:space="preserve">It doesn’t matter if both parent and children are under the control of two separated developing teams. Any change made either on the parent core, as well as the children will be reflected on the final prefab with the nested one. </w:t>
+      </w:r>
+    </w:p>
+    <w:p>
+      <w:pPr>
+        <w:shd w:val="clear" w:color="auto" w:fill="FFFFFF"/>
+        <w:spacing w:before="100" w:beforeAutospacing="1" w:after="100" w:afterAutospacing="1"/>
+        <w:rPr>
+          <w:rFonts w:ascii="ArialMT" w:hAnsi="ArialMT"/>
+          <w:color w:val="2F5496" w:themeColor="accent1" w:themeShade="BF"/>
+          <w:sz w:val="22"/>
+          <w:szCs w:val="22"/>
+          <w:lang w:val="en-US"/>
+        </w:rPr>
+      </w:pPr>
+    </w:p>
+    <w:p>
+      <w:pPr>
+        <w:shd w:val="clear" w:color="auto" w:fill="FFFFFF"/>
+        <w:spacing w:before="100" w:beforeAutospacing="1" w:after="100" w:afterAutospacing="1"/>
+        <w:ind w:left="1440"/>
+        <w:rPr>
+          <w:rFonts w:ascii="ArialMT" w:hAnsi="ArialMT"/>
+          <w:color w:val="2F5496" w:themeColor="accent1" w:themeShade="BF"/>
+          <w:sz w:val="22"/>
+          <w:szCs w:val="22"/>
+          <w:lang w:val="en-US"/>
+        </w:rPr>
+      </w:pPr>
+      <w:r>
+        <w:rPr>
+          <w:rFonts w:ascii="ArialMT" w:hAnsi="ArialMT"/>
+          <w:color w:val="2F5496" w:themeColor="accent1" w:themeShade="BF"/>
+          <w:sz w:val="22"/>
+          <w:szCs w:val="22"/>
+          <w:lang w:val="en-US"/>
+        </w:rPr>
+        <w:t xml:space="preserve">Can be used for: If there is a big asset with many pieces that may change over the developing course, the use of nested prefabs can facilitate all the workflow by allowing </w:t>
+      </w:r>
+      <w:r>
+        <w:rPr>
+          <w:rFonts w:ascii="ArialMT" w:hAnsi="ArialMT"/>
+          <w:color w:val="2F5496" w:themeColor="accent1" w:themeShade="BF"/>
+          <w:sz w:val="22"/>
+          <w:szCs w:val="22"/>
+          <w:lang w:val="en-US"/>
+        </w:rPr>
+        <w:t>different teams work on individual parts simultaneously</w:t>
+      </w:r>
+      <w:r>
+        <w:rPr>
+          <w:rFonts w:ascii="ArialMT" w:hAnsi="ArialMT"/>
+          <w:color w:val="2F5496" w:themeColor="accent1" w:themeShade="BF"/>
+          <w:sz w:val="22"/>
+          <w:szCs w:val="22"/>
+          <w:lang w:val="en-US"/>
+        </w:rPr>
+        <w:t>.</w:t>
+      </w:r>
+      <w:r>
+        <w:rPr>
+          <w:rFonts w:ascii="ArialMT" w:hAnsi="ArialMT"/>
+          <w:color w:val="2F5496" w:themeColor="accent1" w:themeShade="BF"/>
+          <w:sz w:val="22"/>
+          <w:szCs w:val="22"/>
+          <w:lang w:val="en-US"/>
+        </w:rPr>
+        <w:t xml:space="preserve"> Also, it saves time on modifying repetitive assets because if they are nested inside X prefabs you only </w:t>
+      </w:r>
+      <w:proofErr w:type="gramStart"/>
+      <w:r>
+        <w:rPr>
+          <w:rFonts w:ascii="ArialMT" w:hAnsi="ArialMT"/>
+          <w:color w:val="2F5496" w:themeColor="accent1" w:themeShade="BF"/>
+          <w:sz w:val="22"/>
+          <w:szCs w:val="22"/>
+          <w:lang w:val="en-US"/>
+        </w:rPr>
+        <w:t>have to</w:t>
+      </w:r>
+      <w:proofErr w:type="gramEnd"/>
+      <w:r>
+        <w:rPr>
+          <w:rFonts w:ascii="ArialMT" w:hAnsi="ArialMT"/>
+          <w:color w:val="2F5496" w:themeColor="accent1" w:themeShade="BF"/>
+          <w:sz w:val="22"/>
+          <w:szCs w:val="22"/>
+          <w:lang w:val="en-US"/>
+        </w:rPr>
+        <w:t xml:space="preserve"> change it once.</w:t>
+      </w:r>
+    </w:p>
+    <w:p>
+      <w:pPr>
+        <w:shd w:val="clear" w:color="auto" w:fill="FFFFFF"/>
+        <w:spacing w:before="100" w:beforeAutospacing="1" w:after="100" w:afterAutospacing="1"/>
+        <w:rPr>
+          <w:color w:val="2F5496" w:themeColor="accent1" w:themeShade="BF"/>
+        </w:rPr>
+      </w:pPr>
+    </w:p>
+    <w:p>
+      <w:pPr>
+        <w:shd w:val="clear" w:color="auto" w:fill="FFFFFF"/>
+        <w:spacing w:before="100" w:beforeAutospacing="1" w:after="100" w:afterAutospacing="1"/>
+        <w:ind w:left="720"/>
+        <w:rPr>
+          <w:rFonts w:ascii="ArialMT" w:hAnsi="ArialMT"/>
+          <w:sz w:val="22"/>
+          <w:szCs w:val="22"/>
+        </w:rPr>
+      </w:pPr>
+      <w:r>
+        <w:rPr>
+          <w:rFonts w:ascii="ArialMT" w:hAnsi="ArialMT"/>
+          <w:sz w:val="22"/>
+          <w:szCs w:val="22"/>
+        </w:rPr>
+        <w:t>2.2.  Mention at least two problems of Unity’s non-incremental Garbage Collector.</w:t>
+      </w:r>
+    </w:p>
+    <w:p>
+      <w:pPr>
+        <w:shd w:val="clear" w:color="auto" w:fill="FFFFFF"/>
+        <w:spacing w:before="100" w:beforeAutospacing="1" w:after="100" w:afterAutospacing="1"/>
+        <w:ind w:left="720"/>
+        <w:rPr>
+          <w:rFonts w:ascii="ArialMT" w:hAnsi="ArialMT"/>
+          <w:color w:val="2F5496" w:themeColor="accent1" w:themeShade="BF"/>
+          <w:sz w:val="22"/>
+          <w:szCs w:val="22"/>
+          <w:lang w:val="en-US"/>
+        </w:rPr>
+      </w:pPr>
+      <w:r>
+        <w:rPr>
+          <w:rFonts w:ascii="ArialMT" w:hAnsi="ArialMT"/>
+          <w:color w:val="2F5496" w:themeColor="accent1" w:themeShade="BF"/>
+          <w:sz w:val="22"/>
+          <w:szCs w:val="22"/>
+          <w:lang w:val="en-US"/>
+        </w:rPr>
+        <w:t xml:space="preserve">One problem is that NIGC uses BDW garbage collector which is a stop-the-world process and, since it happens automatically it may run </w:t>
+      </w:r>
+      <w:r>
+        <w:rPr>
+          <w:rFonts w:ascii="ArialMT" w:hAnsi="ArialMT"/>
+          <w:color w:val="2F5496" w:themeColor="accent1" w:themeShade="BF"/>
+          <w:sz w:val="22"/>
+          <w:szCs w:val="22"/>
+          <w:lang w:val="en-US"/>
+        </w:rPr>
+        <w:t xml:space="preserve">at unexpected times, stopping the game/app at </w:t>
+      </w:r>
+      <w:r>
+        <w:rPr>
+          <w:rFonts w:ascii="ArialMT" w:hAnsi="ArialMT"/>
+          <w:color w:val="2F5496" w:themeColor="accent1" w:themeShade="BF"/>
+          <w:sz w:val="22"/>
+          <w:szCs w:val="22"/>
+          <w:lang w:val="en-US"/>
+        </w:rPr>
+        <w:t>unpredicted</w:t>
+      </w:r>
+      <w:r>
+        <w:rPr>
+          <w:rFonts w:ascii="ArialMT" w:hAnsi="ArialMT"/>
+          <w:color w:val="2F5496" w:themeColor="accent1" w:themeShade="BF"/>
+          <w:sz w:val="22"/>
+          <w:szCs w:val="22"/>
+          <w:lang w:val="en-US"/>
+        </w:rPr>
+        <w:t xml:space="preserve"> moments until the GC finishes its process. On quick reaction games this may become a critical issue, mainly because on first person shooters, a small halt of processes might result in </w:t>
+      </w:r>
+      <w:r>
+        <w:rPr>
+          <w:rFonts w:ascii="ArialMT" w:hAnsi="ArialMT"/>
+          <w:color w:val="2F5496" w:themeColor="accent1" w:themeShade="BF"/>
+          <w:sz w:val="22"/>
+          <w:szCs w:val="22"/>
+          <w:lang w:val="en-US"/>
+        </w:rPr>
+        <w:t>the</w:t>
+      </w:r>
+      <w:r>
+        <w:rPr>
+          <w:rFonts w:ascii="ArialMT" w:hAnsi="ArialMT"/>
+          <w:color w:val="2F5496" w:themeColor="accent1" w:themeShade="BF"/>
+          <w:sz w:val="22"/>
+          <w:szCs w:val="22"/>
+          <w:lang w:val="en-US"/>
+        </w:rPr>
+        <w:t xml:space="preserve"> difference between kill o being killed.</w:t>
+      </w:r>
+    </w:p>
+    <w:p>
+      <w:pPr>
+        <w:shd w:val="clear" w:color="auto" w:fill="FFFFFF"/>
+        <w:spacing w:before="100" w:beforeAutospacing="1" w:after="100" w:afterAutospacing="1"/>
+        <w:ind w:left="720"/>
+        <w:rPr>
+          <w:rFonts w:ascii="ArialMT" w:hAnsi="ArialMT"/>
+          <w:color w:val="2F5496" w:themeColor="accent1" w:themeShade="BF"/>
+          <w:sz w:val="22"/>
+          <w:szCs w:val="22"/>
+          <w:lang w:val="en-US"/>
+        </w:rPr>
+      </w:pPr>
+      <w:r>
+        <w:rPr>
+          <w:rFonts w:ascii="ArialMT" w:hAnsi="ArialMT"/>
+          <w:color w:val="2F5496" w:themeColor="accent1" w:themeShade="BF"/>
+          <w:sz w:val="22"/>
+          <w:szCs w:val="22"/>
+          <w:lang w:val="en-US"/>
+        </w:rPr>
+        <w:t>Another problem is that a NIGC run its process all at once so usually you see spikes in the Profiler CPU’s. On games, that might interrupt a constant or smooth 60 fps rendering.</w:t>
+      </w:r>
+    </w:p>
+    <w:p>
+      <w:pPr>
+        <w:shd w:val="clear" w:color="auto" w:fill="FFFFFF"/>
+        <w:spacing w:before="100" w:beforeAutospacing="1" w:after="100" w:afterAutospacing="1"/>
+        <w:ind w:left="720"/>
+        <w:rPr>
+          <w:rFonts w:ascii="ArialMT" w:hAnsi="ArialMT"/>
+          <w:color w:val="2F5496" w:themeColor="accent1" w:themeShade="BF"/>
+          <w:sz w:val="22"/>
+          <w:szCs w:val="22"/>
+          <w:lang w:val="en-US"/>
+        </w:rPr>
+      </w:pPr>
+      <w:r>
+        <w:rPr>
+          <w:rFonts w:ascii="ArialMT" w:hAnsi="ArialMT"/>
+          <w:color w:val="2F5496" w:themeColor="accent1" w:themeShade="BF"/>
+          <w:sz w:val="22"/>
+          <w:szCs w:val="22"/>
+          <w:lang w:val="en-US"/>
+        </w:rPr>
+        <w:lastRenderedPageBreak/>
+        <w:t>Unity now offers incremental GC</w:t>
+      </w:r>
+      <w:r>
+        <w:rPr>
+          <w:rFonts w:ascii="ArialMT" w:hAnsi="ArialMT"/>
+          <w:color w:val="2F5496" w:themeColor="accent1" w:themeShade="BF"/>
+          <w:sz w:val="22"/>
+          <w:szCs w:val="22"/>
+          <w:lang w:val="en-US"/>
+        </w:rPr>
+        <w:t xml:space="preserve"> that it seems to cope with those problems on most cases. (It also presents some drawbacks on specific cases such as when the IGC enters </w:t>
+      </w:r>
+      <w:r>
+        <w:rPr>
+          <w:rFonts w:ascii="ArialMT" w:hAnsi="ArialMT"/>
+          <w:color w:val="2F5496" w:themeColor="accent1" w:themeShade="BF"/>
+          <w:sz w:val="22"/>
+          <w:szCs w:val="22"/>
+          <w:lang w:val="en-US"/>
+        </w:rPr>
+        <w:t>in a</w:t>
+      </w:r>
+      <w:r>
+        <w:rPr>
+          <w:rFonts w:ascii="ArialMT" w:hAnsi="ArialMT"/>
+          <w:color w:val="2F5496" w:themeColor="accent1" w:themeShade="BF"/>
+          <w:sz w:val="22"/>
+          <w:szCs w:val="22"/>
+          <w:lang w:val="en-US"/>
+        </w:rPr>
+        <w:t xml:space="preserve"> long inventory loop because many assets are changing constantly so it </w:t>
+      </w:r>
+      <w:proofErr w:type="gramStart"/>
+      <w:r>
+        <w:rPr>
+          <w:rFonts w:ascii="ArialMT" w:hAnsi="ArialMT"/>
+          <w:color w:val="2F5496" w:themeColor="accent1" w:themeShade="BF"/>
+          <w:sz w:val="22"/>
+          <w:szCs w:val="22"/>
+          <w:lang w:val="en-US"/>
+        </w:rPr>
+        <w:t>has to</w:t>
+      </w:r>
+      <w:proofErr w:type="gramEnd"/>
+      <w:r>
+        <w:rPr>
+          <w:rFonts w:ascii="ArialMT" w:hAnsi="ArialMT"/>
+          <w:color w:val="2F5496" w:themeColor="accent1" w:themeShade="BF"/>
+          <w:sz w:val="22"/>
+          <w:szCs w:val="22"/>
+          <w:lang w:val="en-US"/>
+        </w:rPr>
+        <w:t xml:space="preserve"> run again)</w:t>
+      </w:r>
+    </w:p>
+    <w:p>
+      <w:pPr>
+        <w:shd w:val="clear" w:color="auto" w:fill="FFFFFF"/>
+        <w:spacing w:before="100" w:beforeAutospacing="1" w:after="100" w:afterAutospacing="1"/>
+        <w:ind w:left="720"/>
+        <w:rPr>
+          <w:rFonts w:ascii="ArialMT" w:hAnsi="ArialMT"/>
+          <w:sz w:val="22"/>
+          <w:szCs w:val="22"/>
+        </w:rPr>
+      </w:pPr>
+      <w:r>
+        <w:rPr>
+          <w:rFonts w:ascii="ArialMT" w:hAnsi="ArialMT"/>
+          <w:sz w:val="22"/>
+          <w:szCs w:val="22"/>
+        </w:rPr>
+        <w:t xml:space="preserve">2.3.  Explain which of these is better and why? Unity LTS, TECH release, Beta or Alpha? </w:t>
+      </w:r>
+    </w:p>
+    <w:p>
+      <w:pPr>
+        <w:shd w:val="clear" w:color="auto" w:fill="FFFFFF"/>
+        <w:spacing w:before="100" w:beforeAutospacing="1" w:after="100" w:afterAutospacing="1"/>
+        <w:ind w:left="720"/>
+        <w:rPr>
+          <w:rFonts w:ascii="ArialMT" w:hAnsi="ArialMT"/>
+          <w:color w:val="2F5496" w:themeColor="accent1" w:themeShade="BF"/>
+          <w:sz w:val="22"/>
+          <w:szCs w:val="22"/>
+          <w:lang w:val="en-US"/>
+        </w:rPr>
+      </w:pPr>
+      <w:r>
+        <w:rPr>
+          <w:rFonts w:ascii="ArialMT" w:hAnsi="ArialMT"/>
+          <w:color w:val="2F5496" w:themeColor="accent1" w:themeShade="BF"/>
+          <w:sz w:val="22"/>
+          <w:szCs w:val="22"/>
+          <w:lang w:val="en-US"/>
+        </w:rPr>
+        <w:t>It depends</w:t>
+      </w:r>
+      <w:r>
+        <w:rPr>
+          <w:rFonts w:ascii="ArialMT" w:hAnsi="ArialMT"/>
+          <w:color w:val="2F5496" w:themeColor="accent1" w:themeShade="BF"/>
+          <w:sz w:val="22"/>
+          <w:szCs w:val="22"/>
+          <w:lang w:val="en-US"/>
+        </w:rPr>
+        <w:t>:</w:t>
+      </w:r>
+      <w:r>
+        <w:rPr>
+          <w:rFonts w:ascii="ArialMT" w:hAnsi="ArialMT"/>
+          <w:color w:val="2F5496" w:themeColor="accent1" w:themeShade="BF"/>
+          <w:sz w:val="22"/>
+          <w:szCs w:val="22"/>
+          <w:lang w:val="en-US"/>
+        </w:rPr>
+        <w:t xml:space="preserve"> If you are building software that needs to be stable, include support and may be updated in the future but without using new technologies, then Unity Long Term Support is the best pick</w:t>
+      </w:r>
+      <w:r>
+        <w:rPr>
+          <w:rFonts w:ascii="ArialMT" w:hAnsi="ArialMT"/>
+          <w:color w:val="2F5496" w:themeColor="accent1" w:themeShade="BF"/>
+          <w:sz w:val="22"/>
+          <w:szCs w:val="22"/>
+          <w:lang w:val="en-US"/>
+        </w:rPr>
+        <w:t>,</w:t>
+      </w:r>
+      <w:r>
+        <w:rPr>
+          <w:rFonts w:ascii="ArialMT" w:hAnsi="ArialMT"/>
+          <w:color w:val="2F5496" w:themeColor="accent1" w:themeShade="BF"/>
+          <w:sz w:val="22"/>
+          <w:szCs w:val="22"/>
+          <w:lang w:val="en-US"/>
+        </w:rPr>
+        <w:t xml:space="preserve"> because this version is released after various rounds of debugging</w:t>
+      </w:r>
+      <w:r>
+        <w:rPr>
+          <w:rFonts w:ascii="ArialMT" w:hAnsi="ArialMT"/>
+          <w:color w:val="2F5496" w:themeColor="accent1" w:themeShade="BF"/>
+          <w:sz w:val="22"/>
+          <w:szCs w:val="22"/>
+          <w:lang w:val="en-US"/>
+        </w:rPr>
+        <w:t>,</w:t>
+      </w:r>
+      <w:r>
+        <w:rPr>
+          <w:rFonts w:ascii="ArialMT" w:hAnsi="ArialMT"/>
+          <w:color w:val="2F5496" w:themeColor="accent1" w:themeShade="BF"/>
+          <w:sz w:val="22"/>
+          <w:szCs w:val="22"/>
+          <w:lang w:val="en-US"/>
+        </w:rPr>
+        <w:t xml:space="preserve"> making</w:t>
+      </w:r>
+      <w:r>
+        <w:rPr>
+          <w:rFonts w:ascii="ArialMT" w:hAnsi="ArialMT"/>
+          <w:color w:val="2F5496" w:themeColor="accent1" w:themeShade="BF"/>
+          <w:sz w:val="22"/>
+          <w:szCs w:val="22"/>
+          <w:lang w:val="en-US"/>
+        </w:rPr>
+        <w:t xml:space="preserve"> of</w:t>
+      </w:r>
+      <w:r>
+        <w:rPr>
+          <w:rFonts w:ascii="ArialMT" w:hAnsi="ArialMT"/>
+          <w:color w:val="2F5496" w:themeColor="accent1" w:themeShade="BF"/>
+          <w:sz w:val="22"/>
+          <w:szCs w:val="22"/>
+          <w:lang w:val="en-US"/>
+        </w:rPr>
+        <w:t xml:space="preserve"> it</w:t>
+      </w:r>
+      <w:r>
+        <w:rPr>
+          <w:rFonts w:ascii="ArialMT" w:hAnsi="ArialMT"/>
+          <w:color w:val="2F5496" w:themeColor="accent1" w:themeShade="BF"/>
+          <w:sz w:val="22"/>
+          <w:szCs w:val="22"/>
+          <w:lang w:val="en-US"/>
+        </w:rPr>
+        <w:t xml:space="preserve">, </w:t>
+      </w:r>
+      <w:r>
+        <w:rPr>
+          <w:rFonts w:ascii="ArialMT" w:hAnsi="ArialMT"/>
+          <w:color w:val="2F5496" w:themeColor="accent1" w:themeShade="BF"/>
+          <w:sz w:val="22"/>
+          <w:szCs w:val="22"/>
+          <w:lang w:val="en-US"/>
+        </w:rPr>
+        <w:t xml:space="preserve">the most stable version. Besides, Unity </w:t>
+      </w:r>
+      <w:r>
+        <w:rPr>
+          <w:rFonts w:ascii="ArialMT" w:hAnsi="ArialMT"/>
+          <w:color w:val="2F5496" w:themeColor="accent1" w:themeShade="BF"/>
+          <w:sz w:val="22"/>
+          <w:szCs w:val="22"/>
+          <w:lang w:val="en-US"/>
+        </w:rPr>
+        <w:t>has</w:t>
+      </w:r>
+      <w:r>
+        <w:rPr>
+          <w:rFonts w:ascii="ArialMT" w:hAnsi="ArialMT"/>
+          <w:color w:val="2F5496" w:themeColor="accent1" w:themeShade="BF"/>
+          <w:sz w:val="22"/>
+          <w:szCs w:val="22"/>
+          <w:lang w:val="en-US"/>
+        </w:rPr>
+        <w:t xml:space="preserve"> a commitment of giving support to LTS for 2 years with patches</w:t>
+      </w:r>
+      <w:r>
+        <w:rPr>
+          <w:rFonts w:ascii="ArialMT" w:hAnsi="ArialMT"/>
+          <w:color w:val="2F5496" w:themeColor="accent1" w:themeShade="BF"/>
+          <w:sz w:val="22"/>
+          <w:szCs w:val="22"/>
+          <w:lang w:val="en-US"/>
+        </w:rPr>
+        <w:t xml:space="preserve"> and minor updates</w:t>
+      </w:r>
+      <w:r>
+        <w:rPr>
+          <w:rFonts w:ascii="ArialMT" w:hAnsi="ArialMT"/>
+          <w:color w:val="2F5496" w:themeColor="accent1" w:themeShade="BF"/>
+          <w:sz w:val="22"/>
+          <w:szCs w:val="22"/>
+          <w:lang w:val="en-US"/>
+        </w:rPr>
+        <w:t>, and having support is something always advisable</w:t>
+      </w:r>
+      <w:r>
+        <w:rPr>
+          <w:rFonts w:ascii="ArialMT" w:hAnsi="ArialMT"/>
+          <w:color w:val="2F5496" w:themeColor="accent1" w:themeShade="BF"/>
+          <w:sz w:val="22"/>
+          <w:szCs w:val="22"/>
+          <w:lang w:val="en-US"/>
+        </w:rPr>
+        <w:t>.</w:t>
+      </w:r>
+    </w:p>
+    <w:p>
+      <w:pPr>
+        <w:shd w:val="clear" w:color="auto" w:fill="FFFFFF"/>
+        <w:spacing w:before="100" w:beforeAutospacing="1" w:after="100" w:afterAutospacing="1"/>
+        <w:ind w:left="720"/>
+        <w:rPr>
+          <w:rFonts w:ascii="ArialMT" w:hAnsi="ArialMT"/>
+          <w:color w:val="2F5496" w:themeColor="accent1" w:themeShade="BF"/>
+          <w:sz w:val="22"/>
+          <w:szCs w:val="22"/>
+          <w:lang w:val="en-US"/>
+        </w:rPr>
+      </w:pPr>
+      <w:r>
+        <w:rPr>
+          <w:rFonts w:ascii="ArialMT" w:hAnsi="ArialMT"/>
+          <w:color w:val="2F5496" w:themeColor="accent1" w:themeShade="BF"/>
+          <w:sz w:val="22"/>
+          <w:szCs w:val="22"/>
+          <w:lang w:val="en-US"/>
+        </w:rPr>
+        <w:t xml:space="preserve">On the other hand, if you are preparing yourself for what is </w:t>
+      </w:r>
+      <w:proofErr w:type="gramStart"/>
+      <w:r>
+        <w:rPr>
+          <w:rFonts w:ascii="ArialMT" w:hAnsi="ArialMT"/>
+          <w:color w:val="2F5496" w:themeColor="accent1" w:themeShade="BF"/>
+          <w:sz w:val="22"/>
+          <w:szCs w:val="22"/>
+          <w:lang w:val="en-US"/>
+        </w:rPr>
+        <w:t>in the near future</w:t>
+      </w:r>
+      <w:proofErr w:type="gramEnd"/>
+      <w:r>
+        <w:rPr>
+          <w:rFonts w:ascii="ArialMT" w:hAnsi="ArialMT"/>
+          <w:color w:val="2F5496" w:themeColor="accent1" w:themeShade="BF"/>
+          <w:sz w:val="22"/>
+          <w:szCs w:val="22"/>
+          <w:lang w:val="en-US"/>
+        </w:rPr>
+        <w:t xml:space="preserve"> of Unity, you are in an R&amp;D team whose scope is to find new tools rather than actually developing a production game/video/app and don’t really care about support. Then, beta or alpha releases might be your fit.</w:t>
+      </w:r>
+    </w:p>
+    <w:p>
+      <w:pPr>
+        <w:shd w:val="clear" w:color="auto" w:fill="FFFFFF"/>
+        <w:spacing w:before="100" w:beforeAutospacing="1" w:after="100" w:afterAutospacing="1"/>
+        <w:ind w:left="720"/>
+        <w:rPr>
+          <w:rFonts w:ascii="ArialMT" w:hAnsi="ArialMT"/>
+          <w:sz w:val="22"/>
+          <w:szCs w:val="22"/>
+        </w:rPr>
+      </w:pPr>
+      <w:r>
+        <w:rPr>
+          <w:rFonts w:ascii="ArialMT" w:hAnsi="ArialMT"/>
+          <w:sz w:val="22"/>
+          <w:szCs w:val="22"/>
+        </w:rPr>
+        <w:t xml:space="preserve">2.4.  What is your preferred version control system and why do you prefer it over others? </w:t>
+      </w:r>
+    </w:p>
+    <w:p>
+      <w:pPr>
+        <w:shd w:val="clear" w:color="auto" w:fill="FFFFFF"/>
+        <w:spacing w:before="100" w:beforeAutospacing="1" w:after="100" w:afterAutospacing="1"/>
+        <w:ind w:left="720"/>
+        <w:rPr>
+          <w:rFonts w:ascii="ArialMT" w:hAnsi="ArialMT"/>
+          <w:color w:val="2F5496" w:themeColor="accent1" w:themeShade="BF"/>
+          <w:sz w:val="22"/>
+          <w:szCs w:val="22"/>
+          <w:lang w:val="en-US"/>
+        </w:rPr>
+      </w:pPr>
+      <w:r>
+        <w:rPr>
+          <w:rFonts w:ascii="ArialMT" w:hAnsi="ArialMT"/>
+          <w:color w:val="2F5496" w:themeColor="accent1" w:themeShade="BF"/>
+          <w:sz w:val="22"/>
+          <w:szCs w:val="22"/>
+          <w:lang w:val="en-US"/>
+        </w:rPr>
+        <w:t>Honestly,</w:t>
+      </w:r>
+      <w:r>
+        <w:rPr>
+          <w:rFonts w:ascii="ArialMT" w:hAnsi="ArialMT"/>
+          <w:color w:val="2F5496" w:themeColor="accent1" w:themeShade="BF"/>
+          <w:sz w:val="22"/>
+          <w:szCs w:val="22"/>
+          <w:lang w:val="en-US"/>
+        </w:rPr>
+        <w:t xml:space="preserve"> if I’m working with a team,</w:t>
+      </w:r>
+      <w:r>
+        <w:rPr>
+          <w:rFonts w:ascii="ArialMT" w:hAnsi="ArialMT"/>
+          <w:color w:val="2F5496" w:themeColor="accent1" w:themeShade="BF"/>
+          <w:sz w:val="22"/>
+          <w:szCs w:val="22"/>
+          <w:lang w:val="en-US"/>
+        </w:rPr>
         <w:t xml:space="preserve"> </w:t>
       </w:r>
       <w:r>
@@ -2569,172 +3538,88 @@
           <w:szCs w:val="22"/>
           <w:lang w:val="en-US"/>
         </w:rPr>
-        <w:t>As you can see here, (1) We can have a Canvas prefab with a header prefab nested.</w:t>
-      </w:r>
-      <w:r>
-        <w:rPr>
-          <w:rFonts w:ascii="ArialMT" w:hAnsi="ArialMT"/>
-          <w:color w:val="2F5496" w:themeColor="accent1" w:themeShade="BF"/>
-          <w:sz w:val="22"/>
-          <w:szCs w:val="22"/>
-          <w:lang w:val="en-US"/>
-        </w:rPr>
-        <w:t xml:space="preserve"> </w:t>
-      </w:r>
-    </w:p>
-    <w:p>
-      <w:pPr>
-        <w:shd w:val="clear" w:color="auto" w:fill="FFFFFF"/>
-        <w:spacing w:before="100" w:beforeAutospacing="1" w:after="100" w:afterAutospacing="1"/>
-        <w:ind w:left="1440"/>
-        <w:rPr>
-          <w:rFonts w:ascii="ArialMT" w:hAnsi="ArialMT"/>
-          <w:color w:val="2F5496" w:themeColor="accent1" w:themeShade="BF"/>
-          <w:sz w:val="22"/>
-          <w:szCs w:val="22"/>
-          <w:lang w:val="en-US"/>
-        </w:rPr>
-      </w:pPr>
-      <w:r>
-        <w:rPr>
-          <w:rFonts w:ascii="ArialMT" w:hAnsi="ArialMT"/>
-          <w:color w:val="2F5496" w:themeColor="accent1" w:themeShade="BF"/>
-          <w:sz w:val="22"/>
-          <w:szCs w:val="22"/>
-          <w:lang w:val="en-US"/>
-        </w:rPr>
-        <w:lastRenderedPageBreak/>
-        <w:t xml:space="preserve">(2) If we edit the children header prefab asset and insatiate </w:t>
-      </w:r>
-      <w:proofErr w:type="gramStart"/>
-      <w:r>
-        <w:rPr>
-          <w:rFonts w:ascii="ArialMT" w:hAnsi="ArialMT"/>
-          <w:color w:val="2F5496" w:themeColor="accent1" w:themeShade="BF"/>
-          <w:sz w:val="22"/>
-          <w:szCs w:val="22"/>
-          <w:lang w:val="en-US"/>
-        </w:rPr>
-        <w:t>it</w:t>
-      </w:r>
-      <w:proofErr w:type="gramEnd"/>
-      <w:r>
-        <w:rPr>
-          <w:rFonts w:ascii="ArialMT" w:hAnsi="ArialMT"/>
-          <w:color w:val="2F5496" w:themeColor="accent1" w:themeShade="BF"/>
-          <w:sz w:val="22"/>
-          <w:szCs w:val="22"/>
-          <w:lang w:val="en-US"/>
-        </w:rPr>
-        <w:t xml:space="preserve"> multiple times inside the</w:t>
-      </w:r>
-      <w:r>
-        <w:rPr>
-          <w:rFonts w:ascii="ArialMT" w:hAnsi="ArialMT"/>
-          <w:color w:val="2F5496" w:themeColor="accent1" w:themeShade="BF"/>
-          <w:sz w:val="22"/>
-          <w:szCs w:val="22"/>
-          <w:lang w:val="en-US"/>
-        </w:rPr>
-        <w:t xml:space="preserve"> </w:t>
-      </w:r>
-      <w:r>
-        <w:rPr>
-          <w:rFonts w:ascii="ArialMT" w:hAnsi="ArialMT"/>
-          <w:color w:val="2F5496" w:themeColor="accent1" w:themeShade="BF"/>
-          <w:sz w:val="22"/>
-          <w:szCs w:val="22"/>
-          <w:lang w:val="en-US"/>
-        </w:rPr>
-        <w:t xml:space="preserve">parent </w:t>
-      </w:r>
-      <w:r>
-        <w:rPr>
-          <w:rFonts w:ascii="ArialMT" w:hAnsi="ArialMT"/>
-          <w:color w:val="2F5496" w:themeColor="accent1" w:themeShade="BF"/>
-          <w:sz w:val="22"/>
-          <w:szCs w:val="22"/>
-          <w:lang w:val="en-US"/>
-        </w:rPr>
-        <w:t>prefab, I will maintain the properties of the children prefab asset.</w:t>
-      </w:r>
-    </w:p>
-    <w:p>
-      <w:pPr>
-        <w:shd w:val="clear" w:color="auto" w:fill="FFFFFF"/>
-        <w:spacing w:before="100" w:beforeAutospacing="1" w:after="100" w:afterAutospacing="1"/>
-        <w:ind w:left="1440"/>
-        <w:rPr>
-          <w:rFonts w:ascii="ArialMT" w:hAnsi="ArialMT"/>
-          <w:color w:val="2F5496" w:themeColor="accent1" w:themeShade="BF"/>
-          <w:sz w:val="22"/>
-          <w:szCs w:val="22"/>
-          <w:lang w:val="en-US"/>
-        </w:rPr>
-      </w:pPr>
-      <w:r>
-        <w:rPr>
-          <w:rFonts w:ascii="ArialMT" w:hAnsi="ArialMT"/>
-          <w:color w:val="2F5496" w:themeColor="accent1" w:themeShade="BF"/>
-          <w:sz w:val="22"/>
-          <w:szCs w:val="22"/>
-          <w:lang w:val="en-US"/>
-        </w:rPr>
-        <w:t>(3) It doesn’t matter if both parent and children are under the control of two separated developing teams. Any change made either on the parent core, as well as the children will be reflected on the final prefab with the nested one.</w:t>
-      </w:r>
-    </w:p>
-    <w:p>
-      <w:pPr>
-        <w:shd w:val="clear" w:color="auto" w:fill="FFFFFF"/>
-        <w:spacing w:before="100" w:beforeAutospacing="1" w:after="100" w:afterAutospacing="1"/>
-        <w:ind w:left="1440"/>
-        <w:rPr>
-          <w:rFonts w:ascii="ArialMT" w:hAnsi="ArialMT"/>
-          <w:color w:val="2F5496" w:themeColor="accent1" w:themeShade="BF"/>
-          <w:sz w:val="22"/>
-          <w:szCs w:val="22"/>
-          <w:lang w:val="en-US"/>
-        </w:rPr>
-      </w:pPr>
-      <w:r>
-        <w:rPr>
-          <w:rFonts w:ascii="ArialMT" w:hAnsi="ArialMT"/>
-          <w:color w:val="2F5496" w:themeColor="accent1" w:themeShade="BF"/>
-          <w:sz w:val="22"/>
-          <w:szCs w:val="22"/>
-          <w:lang w:val="en-US"/>
-        </w:rPr>
-        <w:t xml:space="preserve">Can be used for: If there is a big asset with many pieces that may change over the developing course, the use of nested prefabs can facilitate all the workflow by allowing </w:t>
-      </w:r>
-      <w:r>
-        <w:rPr>
-          <w:rFonts w:ascii="ArialMT" w:hAnsi="ArialMT"/>
-          <w:color w:val="2F5496" w:themeColor="accent1" w:themeShade="BF"/>
-          <w:sz w:val="22"/>
-          <w:szCs w:val="22"/>
-          <w:lang w:val="en-US"/>
-        </w:rPr>
-        <w:t>different teams work on individual parts simultaneously</w:t>
-      </w:r>
-      <w:r>
-        <w:rPr>
-          <w:rFonts w:ascii="ArialMT" w:hAnsi="ArialMT"/>
-          <w:color w:val="2F5496" w:themeColor="accent1" w:themeShade="BF"/>
-          <w:sz w:val="22"/>
-          <w:szCs w:val="22"/>
-          <w:lang w:val="en-US"/>
-        </w:rPr>
-        <w:t>.</w:t>
-      </w:r>
-    </w:p>
-    <w:p>
-      <w:pPr>
-        <w:shd w:val="clear" w:color="auto" w:fill="FFFFFF"/>
-        <w:spacing w:before="100" w:beforeAutospacing="1" w:after="100" w:afterAutospacing="1"/>
-        <w:rPr>
-          <w:color w:val="2F5496" w:themeColor="accent1" w:themeShade="BF"/>
-        </w:rPr>
-      </w:pPr>
+        <w:t>the Collab system from Unity</w:t>
+      </w:r>
+      <w:r>
+        <w:rPr>
+          <w:rFonts w:ascii="ArialMT" w:hAnsi="ArialMT"/>
+          <w:color w:val="2F5496" w:themeColor="accent1" w:themeShade="BF"/>
+          <w:sz w:val="22"/>
+          <w:szCs w:val="22"/>
+          <w:lang w:val="en-US"/>
+        </w:rPr>
+        <w:t xml:space="preserve"> is my default choice</w:t>
+      </w:r>
+      <w:r>
+        <w:rPr>
+          <w:rFonts w:ascii="ArialMT" w:hAnsi="ArialMT"/>
+          <w:color w:val="2F5496" w:themeColor="accent1" w:themeShade="BF"/>
+          <w:sz w:val="22"/>
+          <w:szCs w:val="22"/>
+          <w:lang w:val="en-US"/>
+        </w:rPr>
+        <w:t>. Simply because is a well simplified VC. And, if you are working with a multidisciplinary team, that is something that matters</w:t>
+      </w:r>
+      <w:r>
+        <w:rPr>
+          <w:rFonts w:ascii="ArialMT" w:hAnsi="ArialMT"/>
+          <w:color w:val="2F5496" w:themeColor="accent1" w:themeShade="BF"/>
+          <w:sz w:val="22"/>
+          <w:szCs w:val="22"/>
+          <w:lang w:val="en-US"/>
+        </w:rPr>
+        <w:t xml:space="preserve"> the most</w:t>
+      </w:r>
+      <w:r>
+        <w:rPr>
+          <w:rFonts w:ascii="ArialMT" w:hAnsi="ArialMT"/>
+          <w:color w:val="2F5496" w:themeColor="accent1" w:themeShade="BF"/>
+          <w:sz w:val="22"/>
+          <w:szCs w:val="22"/>
+          <w:lang w:val="en-US"/>
+        </w:rPr>
+        <w:t xml:space="preserve">. Some artist, 3D designers, Illustrators and UX/UI designers have </w:t>
+      </w:r>
+      <w:r>
+        <w:rPr>
+          <w:rFonts w:ascii="ArialMT" w:hAnsi="ArialMT"/>
+          <w:color w:val="2F5496" w:themeColor="accent1" w:themeShade="BF"/>
+          <w:sz w:val="22"/>
+          <w:szCs w:val="22"/>
+          <w:lang w:val="en-US"/>
+        </w:rPr>
+        <w:t>n</w:t>
+      </w:r>
+      <w:r>
+        <w:rPr>
+          <w:rFonts w:ascii="ArialMT" w:hAnsi="ArialMT"/>
+          <w:color w:val="2F5496" w:themeColor="accent1" w:themeShade="BF"/>
+          <w:sz w:val="22"/>
+          <w:szCs w:val="22"/>
+          <w:lang w:val="en-US"/>
+        </w:rPr>
+        <w:t xml:space="preserve">ever used a VC and trying to introduce </w:t>
+      </w:r>
+      <w:r>
+        <w:rPr>
+          <w:rFonts w:ascii="ArialMT" w:hAnsi="ArialMT"/>
+          <w:color w:val="2F5496" w:themeColor="accent1" w:themeShade="BF"/>
+          <w:sz w:val="22"/>
+          <w:szCs w:val="22"/>
+          <w:lang w:val="en-US"/>
+        </w:rPr>
+        <w:t xml:space="preserve">Git </w:t>
+      </w:r>
+      <w:r>
+        <w:rPr>
+          <w:rFonts w:ascii="ArialMT" w:hAnsi="ArialMT"/>
+          <w:color w:val="2F5496" w:themeColor="accent1" w:themeShade="BF"/>
+          <w:sz w:val="22"/>
+          <w:szCs w:val="22"/>
+          <w:lang w:val="en-US"/>
+        </w:rPr>
+        <w:t>to them, may become a nightmare, even if the git is connected to a visual desktop client.</w:t>
+      </w:r>
     </w:p>
     <w:p>
       <w:pPr>
@@ -2743,235 +3628,61 @@
         <w:ind w:left="720"/>
         <w:rPr>
           <w:rFonts w:ascii="ArialMT" w:hAnsi="ArialMT"/>
-          <w:sz w:val="22"/>
-          <w:szCs w:val="22"/>
-        </w:rPr>
-      </w:pPr>
-      <w:r>
-        <w:rPr>
-          <w:rFonts w:ascii="ArialMT" w:hAnsi="ArialMT"/>
-          <w:sz w:val="22"/>
-          <w:szCs w:val="22"/>
-        </w:rPr>
-        <w:t>2.2.  Mention at least two problems of Unity’s non-incremental Garbage Collector.</w:t>
-      </w:r>
-    </w:p>
-    <w:p>
-      <w:pPr>
-        <w:shd w:val="clear" w:color="auto" w:fill="FFFFFF"/>
-        <w:spacing w:before="100" w:beforeAutospacing="1" w:after="100" w:afterAutospacing="1"/>
-        <w:ind w:left="720"/>
-        <w:rPr>
-          <w:rFonts w:ascii="ArialMT" w:hAnsi="ArialMT"/>
-          <w:color w:val="2F5496" w:themeColor="accent1" w:themeShade="BF"/>
-          <w:sz w:val="22"/>
-          <w:szCs w:val="22"/>
-          <w:lang w:val="en-US"/>
-        </w:rPr>
-      </w:pPr>
-      <w:r>
-        <w:rPr>
-          <w:rFonts w:ascii="ArialMT" w:hAnsi="ArialMT"/>
-          <w:color w:val="2F5496" w:themeColor="accent1" w:themeShade="BF"/>
-          <w:sz w:val="22"/>
-          <w:szCs w:val="22"/>
-          <w:lang w:val="en-US"/>
-        </w:rPr>
-        <w:t xml:space="preserve">One problem is that NIGC uses BDW garbage collector which is a stop-the-world process and, since it happens automatically it may run </w:t>
-      </w:r>
-      <w:r>
-        <w:rPr>
-          <w:rFonts w:ascii="ArialMT" w:hAnsi="ArialMT"/>
-          <w:color w:val="2F5496" w:themeColor="accent1" w:themeShade="BF"/>
-          <w:sz w:val="22"/>
-          <w:szCs w:val="22"/>
-          <w:lang w:val="en-US"/>
-        </w:rPr>
-        <w:t xml:space="preserve">at unexpected times, stopping the game/app at </w:t>
-      </w:r>
-      <w:r>
-        <w:rPr>
-          <w:rFonts w:ascii="ArialMT" w:hAnsi="ArialMT"/>
-          <w:color w:val="2F5496" w:themeColor="accent1" w:themeShade="BF"/>
-          <w:sz w:val="22"/>
-          <w:szCs w:val="22"/>
-          <w:lang w:val="en-US"/>
-        </w:rPr>
-        <w:t>unpredicted</w:t>
-      </w:r>
-      <w:r>
-        <w:rPr>
-          <w:rFonts w:ascii="ArialMT" w:hAnsi="ArialMT"/>
-          <w:color w:val="2F5496" w:themeColor="accent1" w:themeShade="BF"/>
-          <w:sz w:val="22"/>
-          <w:szCs w:val="22"/>
-          <w:lang w:val="en-US"/>
-        </w:rPr>
-        <w:t xml:space="preserve"> moments until the GC finishes its process. On quick reaction games this may become a critical issue, mainly because on first person shooters, a small halt of processes might result in a difference between kill o being killed.</w:t>
-      </w:r>
-    </w:p>
-    <w:p>
-      <w:pPr>
-        <w:shd w:val="clear" w:color="auto" w:fill="FFFFFF"/>
-        <w:spacing w:before="100" w:beforeAutospacing="1" w:after="100" w:afterAutospacing="1"/>
-        <w:ind w:left="720"/>
-        <w:rPr>
-          <w:rFonts w:ascii="ArialMT" w:hAnsi="ArialMT"/>
-          <w:color w:val="2F5496" w:themeColor="accent1" w:themeShade="BF"/>
-          <w:sz w:val="22"/>
-          <w:szCs w:val="22"/>
-          <w:lang w:val="en-US"/>
-        </w:rPr>
-      </w:pPr>
-      <w:r>
-        <w:rPr>
-          <w:rFonts w:ascii="ArialMT" w:hAnsi="ArialMT"/>
-          <w:color w:val="2F5496" w:themeColor="accent1" w:themeShade="BF"/>
-          <w:sz w:val="22"/>
-          <w:szCs w:val="22"/>
-          <w:lang w:val="en-US"/>
-        </w:rPr>
-        <w:t>Another problem is that a NIGC run its process all at once so usually you see spikes in the Profiler CPU’s. On games, that might interrupt a constant or smooth 60 fps rendering.</w:t>
-      </w:r>
-    </w:p>
-    <w:p>
-      <w:pPr>
-        <w:shd w:val="clear" w:color="auto" w:fill="FFFFFF"/>
-        <w:spacing w:before="100" w:beforeAutospacing="1" w:after="100" w:afterAutospacing="1"/>
-        <w:ind w:left="720"/>
-        <w:rPr>
-          <w:rFonts w:ascii="ArialMT" w:hAnsi="ArialMT"/>
-          <w:color w:val="2F5496" w:themeColor="accent1" w:themeShade="BF"/>
-          <w:sz w:val="22"/>
-          <w:szCs w:val="22"/>
-          <w:lang w:val="en-US"/>
-        </w:rPr>
-      </w:pPr>
-      <w:r>
-        <w:rPr>
-          <w:rFonts w:ascii="ArialMT" w:hAnsi="ArialMT"/>
-          <w:color w:val="2F5496" w:themeColor="accent1" w:themeShade="BF"/>
-          <w:sz w:val="22"/>
-          <w:szCs w:val="22"/>
-          <w:lang w:val="en-US"/>
-        </w:rPr>
-        <w:t>Unity now offers incremental GC</w:t>
-      </w:r>
-      <w:r>
-        <w:rPr>
-          <w:rFonts w:ascii="ArialMT" w:hAnsi="ArialMT"/>
-          <w:color w:val="2F5496" w:themeColor="accent1" w:themeShade="BF"/>
-          <w:sz w:val="22"/>
-          <w:szCs w:val="22"/>
-          <w:lang w:val="en-US"/>
-        </w:rPr>
-        <w:t xml:space="preserve"> that it seems to cope with those problems on most cases. (It also presents some drawbacks on specific cases such as when the IGC enters </w:t>
-      </w:r>
-      <w:r>
-        <w:rPr>
-          <w:rFonts w:ascii="ArialMT" w:hAnsi="ArialMT"/>
-          <w:color w:val="2F5496" w:themeColor="accent1" w:themeShade="BF"/>
-          <w:sz w:val="22"/>
-          <w:szCs w:val="22"/>
-          <w:lang w:val="en-US"/>
-        </w:rPr>
-        <w:t>in a</w:t>
-      </w:r>
-      <w:r>
-        <w:rPr>
-          <w:rFonts w:ascii="ArialMT" w:hAnsi="ArialMT"/>
-          <w:color w:val="2F5496" w:themeColor="accent1" w:themeShade="BF"/>
-          <w:sz w:val="22"/>
-          <w:szCs w:val="22"/>
-          <w:lang w:val="en-US"/>
-        </w:rPr>
-        <w:t xml:space="preserve"> long inventory loop because many assets are changing constantly so it </w:t>
-      </w:r>
-      <w:proofErr w:type="gramStart"/>
-      <w:r>
-        <w:rPr>
-          <w:rFonts w:ascii="ArialMT" w:hAnsi="ArialMT"/>
-          <w:color w:val="2F5496" w:themeColor="accent1" w:themeShade="BF"/>
-          <w:sz w:val="22"/>
-          <w:szCs w:val="22"/>
-          <w:lang w:val="en-US"/>
-        </w:rPr>
-        <w:t>has to</w:t>
-      </w:r>
-      <w:proofErr w:type="gramEnd"/>
-      <w:r>
-        <w:rPr>
-          <w:rFonts w:ascii="ArialMT" w:hAnsi="ArialMT"/>
-          <w:color w:val="2F5496" w:themeColor="accent1" w:themeShade="BF"/>
-          <w:sz w:val="22"/>
-          <w:szCs w:val="22"/>
-          <w:lang w:val="en-US"/>
-        </w:rPr>
-        <w:t xml:space="preserve"> run again)</w:t>
-      </w:r>
-    </w:p>
-    <w:p>
-      <w:pPr>
-        <w:shd w:val="clear" w:color="auto" w:fill="FFFFFF"/>
-        <w:spacing w:before="100" w:beforeAutospacing="1" w:after="100" w:afterAutospacing="1"/>
-        <w:ind w:left="720"/>
-        <w:rPr>
-          <w:rFonts w:ascii="ArialMT" w:hAnsi="ArialMT"/>
-          <w:sz w:val="22"/>
-          <w:szCs w:val="22"/>
-        </w:rPr>
-      </w:pPr>
-      <w:r>
-        <w:rPr>
-          <w:rFonts w:ascii="ArialMT" w:hAnsi="ArialMT"/>
-          <w:sz w:val="22"/>
-          <w:szCs w:val="22"/>
-        </w:rPr>
-        <w:t xml:space="preserve">2.3.  Explain which of these is better and why? Unity LTS, TECH release, Beta or Alpha? </w:t>
-      </w:r>
-    </w:p>
-    <w:p>
-      <w:pPr>
-        <w:shd w:val="clear" w:color="auto" w:fill="FFFFFF"/>
-        <w:spacing w:before="100" w:beforeAutospacing="1" w:after="100" w:afterAutospacing="1"/>
-        <w:ind w:left="720"/>
-        <w:rPr>
-          <w:rFonts w:ascii="ArialMT" w:hAnsi="ArialMT"/>
-          <w:color w:val="2F5496" w:themeColor="accent1" w:themeShade="BF"/>
-          <w:sz w:val="22"/>
-          <w:szCs w:val="22"/>
-          <w:lang w:val="en-US"/>
-        </w:rPr>
-      </w:pPr>
-      <w:r>
-        <w:rPr>
-          <w:rFonts w:ascii="ArialMT" w:hAnsi="ArialMT"/>
-          <w:color w:val="2F5496" w:themeColor="accent1" w:themeShade="BF"/>
-          <w:sz w:val="22"/>
-          <w:szCs w:val="22"/>
-          <w:lang w:val="en-US"/>
-        </w:rPr>
-        <w:t>It depends</w:t>
-      </w:r>
-      <w:r>
-        <w:rPr>
-          <w:rFonts w:ascii="ArialMT" w:hAnsi="ArialMT"/>
-          <w:color w:val="2F5496" w:themeColor="accent1" w:themeShade="BF"/>
-          <w:sz w:val="22"/>
-          <w:szCs w:val="22"/>
-          <w:lang w:val="en-US"/>
-        </w:rPr>
-        <w:t>:</w:t>
-      </w:r>
-      <w:r>
-        <w:rPr>
-          <w:rFonts w:ascii="ArialMT" w:hAnsi="ArialMT"/>
-          <w:color w:val="2F5496" w:themeColor="accent1" w:themeShade="BF"/>
-          <w:sz w:val="22"/>
-          <w:szCs w:val="22"/>
-          <w:lang w:val="en-US"/>
-        </w:rPr>
-        <w:t xml:space="preserve"> If you are building software that needs to be stable, include support and may be updated in the future but without using new technologies, then Unity Long Term Support is the best pick</w:t>
+          <w:color w:val="2F5496" w:themeColor="accent1" w:themeShade="BF"/>
+          <w:sz w:val="22"/>
+          <w:szCs w:val="22"/>
+          <w:lang w:val="en-US"/>
+        </w:rPr>
+      </w:pPr>
+      <w:r>
+        <w:rPr>
+          <w:rFonts w:ascii="ArialMT" w:hAnsi="ArialMT"/>
+          <w:color w:val="2F5496" w:themeColor="accent1" w:themeShade="BF"/>
+          <w:sz w:val="22"/>
+          <w:szCs w:val="22"/>
+          <w:lang w:val="en-US"/>
+        </w:rPr>
+        <w:t xml:space="preserve">With Collab, you simply push a button to commit and push, </w:t>
+      </w:r>
+      <w:r>
+        <w:rPr>
+          <w:rFonts w:ascii="ArialMT" w:hAnsi="ArialMT"/>
+          <w:color w:val="2F5496" w:themeColor="accent1" w:themeShade="BF"/>
+          <w:sz w:val="22"/>
+          <w:szCs w:val="22"/>
+          <w:lang w:val="en-US"/>
+        </w:rPr>
+        <w:t>you</w:t>
+      </w:r>
+      <w:r>
+        <w:rPr>
+          <w:rFonts w:ascii="ArialMT" w:hAnsi="ArialMT"/>
+          <w:color w:val="2F5496" w:themeColor="accent1" w:themeShade="BF"/>
+          <w:sz w:val="22"/>
+          <w:szCs w:val="22"/>
+          <w:lang w:val="en-US"/>
+        </w:rPr>
+        <w:t xml:space="preserve"> can back to a certain point </w:t>
+      </w:r>
+      <w:r>
+        <w:rPr>
+          <w:rFonts w:ascii="ArialMT" w:hAnsi="ArialMT"/>
+          <w:color w:val="2F5496" w:themeColor="accent1" w:themeShade="BF"/>
+          <w:sz w:val="22"/>
+          <w:szCs w:val="22"/>
+          <w:lang w:val="en-US"/>
+        </w:rPr>
+        <w:t>without leaving</w:t>
+      </w:r>
+      <w:r>
+        <w:rPr>
+          <w:rFonts w:ascii="ArialMT" w:hAnsi="ArialMT"/>
+          <w:color w:val="2F5496" w:themeColor="accent1" w:themeShade="BF"/>
+          <w:sz w:val="22"/>
+          <w:szCs w:val="22"/>
+          <w:lang w:val="en-US"/>
+        </w:rPr>
+        <w:t xml:space="preserve"> the unity editor and that’s it! Simple</w:t>
       </w:r>
       <w:r>
         <w:rPr>
@@ -2991,312 +3702,7 @@
           <w:szCs w:val="22"/>
           <w:lang w:val="en-US"/>
         </w:rPr>
-        <w:t xml:space="preserve"> because this version is released after various rounds of debugging making it </w:t>
-      </w:r>
-      <w:r>
-        <w:rPr>
-          <w:rFonts w:ascii="ArialMT" w:hAnsi="ArialMT"/>
-          <w:color w:val="2F5496" w:themeColor="accent1" w:themeShade="BF"/>
-          <w:sz w:val="22"/>
-          <w:szCs w:val="22"/>
-          <w:lang w:val="en-US"/>
-        </w:rPr>
-        <w:t xml:space="preserve">generally, </w:t>
-      </w:r>
-      <w:r>
-        <w:rPr>
-          <w:rFonts w:ascii="ArialMT" w:hAnsi="ArialMT"/>
-          <w:color w:val="2F5496" w:themeColor="accent1" w:themeShade="BF"/>
-          <w:sz w:val="22"/>
-          <w:szCs w:val="22"/>
-          <w:lang w:val="en-US"/>
-        </w:rPr>
-        <w:t xml:space="preserve">the most stable version. Besides, Unity </w:t>
-      </w:r>
-      <w:r>
-        <w:rPr>
-          <w:rFonts w:ascii="ArialMT" w:hAnsi="ArialMT"/>
-          <w:color w:val="2F5496" w:themeColor="accent1" w:themeShade="BF"/>
-          <w:sz w:val="22"/>
-          <w:szCs w:val="22"/>
-          <w:lang w:val="en-US"/>
-        </w:rPr>
-        <w:t>has</w:t>
-      </w:r>
-      <w:r>
-        <w:rPr>
-          <w:rFonts w:ascii="ArialMT" w:hAnsi="ArialMT"/>
-          <w:color w:val="2F5496" w:themeColor="accent1" w:themeShade="BF"/>
-          <w:sz w:val="22"/>
-          <w:szCs w:val="22"/>
-          <w:lang w:val="en-US"/>
-        </w:rPr>
-        <w:t xml:space="preserve"> a commitment of giving support to LTS for 2 years with patches</w:t>
-      </w:r>
-      <w:r>
-        <w:rPr>
-          <w:rFonts w:ascii="ArialMT" w:hAnsi="ArialMT"/>
-          <w:color w:val="2F5496" w:themeColor="accent1" w:themeShade="BF"/>
-          <w:sz w:val="22"/>
-          <w:szCs w:val="22"/>
-          <w:lang w:val="en-US"/>
-        </w:rPr>
-        <w:t xml:space="preserve"> and minor updates.</w:t>
-      </w:r>
-    </w:p>
-    <w:p>
-      <w:pPr>
-        <w:shd w:val="clear" w:color="auto" w:fill="FFFFFF"/>
-        <w:spacing w:before="100" w:beforeAutospacing="1" w:after="100" w:afterAutospacing="1"/>
-        <w:ind w:left="720"/>
-        <w:rPr>
-          <w:rFonts w:ascii="ArialMT" w:hAnsi="ArialMT"/>
-          <w:color w:val="2F5496" w:themeColor="accent1" w:themeShade="BF"/>
-          <w:sz w:val="22"/>
-          <w:szCs w:val="22"/>
-          <w:lang w:val="en-US"/>
-        </w:rPr>
-      </w:pPr>
-      <w:r>
-        <w:rPr>
-          <w:rFonts w:ascii="ArialMT" w:hAnsi="ArialMT"/>
-          <w:color w:val="2F5496" w:themeColor="accent1" w:themeShade="BF"/>
-          <w:sz w:val="22"/>
-          <w:szCs w:val="22"/>
-          <w:lang w:val="en-US"/>
-        </w:rPr>
-        <w:t xml:space="preserve">On the other hand, if you are preparing yourself for what is </w:t>
-      </w:r>
-      <w:proofErr w:type="gramStart"/>
-      <w:r>
-        <w:rPr>
-          <w:rFonts w:ascii="ArialMT" w:hAnsi="ArialMT"/>
-          <w:color w:val="2F5496" w:themeColor="accent1" w:themeShade="BF"/>
-          <w:sz w:val="22"/>
-          <w:szCs w:val="22"/>
-          <w:lang w:val="en-US"/>
-        </w:rPr>
-        <w:t>in the near future</w:t>
-      </w:r>
-      <w:proofErr w:type="gramEnd"/>
-      <w:r>
-        <w:rPr>
-          <w:rFonts w:ascii="ArialMT" w:hAnsi="ArialMT"/>
-          <w:color w:val="2F5496" w:themeColor="accent1" w:themeShade="BF"/>
-          <w:sz w:val="22"/>
-          <w:szCs w:val="22"/>
-          <w:lang w:val="en-US"/>
-        </w:rPr>
-        <w:t xml:space="preserve"> of Unity, you are in an R&amp;D team whose scope is to find new tools rather than actually developing a production game/video/app and don’t really care about support. Then, beta or alpha releases might be your fit.</w:t>
-      </w:r>
-    </w:p>
-    <w:p>
-      <w:pPr>
-        <w:shd w:val="clear" w:color="auto" w:fill="FFFFFF"/>
-        <w:spacing w:before="100" w:beforeAutospacing="1" w:after="100" w:afterAutospacing="1"/>
-        <w:ind w:left="720"/>
-        <w:rPr>
-          <w:rFonts w:ascii="ArialMT" w:hAnsi="ArialMT"/>
-          <w:sz w:val="22"/>
-          <w:szCs w:val="22"/>
-        </w:rPr>
-      </w:pPr>
-      <w:r>
-        <w:rPr>
-          <w:rFonts w:ascii="ArialMT" w:hAnsi="ArialMT"/>
-          <w:sz w:val="22"/>
-          <w:szCs w:val="22"/>
-        </w:rPr>
-        <w:t xml:space="preserve">2.4.  What is your preferred version control system and why do you prefer it over others? </w:t>
-      </w:r>
-    </w:p>
-    <w:p>
-      <w:pPr>
-        <w:shd w:val="clear" w:color="auto" w:fill="FFFFFF"/>
-        <w:spacing w:before="100" w:beforeAutospacing="1" w:after="100" w:afterAutospacing="1"/>
-        <w:ind w:left="720"/>
-        <w:rPr>
-          <w:rFonts w:ascii="ArialMT" w:hAnsi="ArialMT"/>
-          <w:color w:val="2F5496" w:themeColor="accent1" w:themeShade="BF"/>
-          <w:sz w:val="22"/>
-          <w:szCs w:val="22"/>
-          <w:lang w:val="en-US"/>
-        </w:rPr>
-      </w:pPr>
-      <w:r>
-        <w:rPr>
-          <w:rFonts w:ascii="ArialMT" w:hAnsi="ArialMT"/>
-          <w:color w:val="2F5496" w:themeColor="accent1" w:themeShade="BF"/>
-          <w:sz w:val="22"/>
-          <w:szCs w:val="22"/>
-          <w:lang w:val="en-US"/>
-        </w:rPr>
-        <w:t>Honestly,</w:t>
-      </w:r>
-      <w:r>
-        <w:rPr>
-          <w:rFonts w:ascii="ArialMT" w:hAnsi="ArialMT"/>
-          <w:color w:val="2F5496" w:themeColor="accent1" w:themeShade="BF"/>
-          <w:sz w:val="22"/>
-          <w:szCs w:val="22"/>
-          <w:lang w:val="en-US"/>
-        </w:rPr>
-        <w:t xml:space="preserve"> if I’m working with a team,</w:t>
-      </w:r>
-      <w:r>
-        <w:rPr>
-          <w:rFonts w:ascii="ArialMT" w:hAnsi="ArialMT"/>
-          <w:color w:val="2F5496" w:themeColor="accent1" w:themeShade="BF"/>
-          <w:sz w:val="22"/>
-          <w:szCs w:val="22"/>
-          <w:lang w:val="en-US"/>
-        </w:rPr>
-        <w:t xml:space="preserve"> </w:t>
-      </w:r>
-      <w:r>
-        <w:rPr>
-          <w:rFonts w:ascii="ArialMT" w:hAnsi="ArialMT"/>
-          <w:color w:val="2F5496" w:themeColor="accent1" w:themeShade="BF"/>
-          <w:sz w:val="22"/>
-          <w:szCs w:val="22"/>
-          <w:lang w:val="en-US"/>
-        </w:rPr>
-        <w:t>the Collab system from Unity</w:t>
-      </w:r>
-      <w:r>
-        <w:rPr>
-          <w:rFonts w:ascii="ArialMT" w:hAnsi="ArialMT"/>
-          <w:color w:val="2F5496" w:themeColor="accent1" w:themeShade="BF"/>
-          <w:sz w:val="22"/>
-          <w:szCs w:val="22"/>
-          <w:lang w:val="en-US"/>
-        </w:rPr>
-        <w:t xml:space="preserve"> is my default choice</w:t>
-      </w:r>
-      <w:r>
-        <w:rPr>
-          <w:rFonts w:ascii="ArialMT" w:hAnsi="ArialMT"/>
-          <w:color w:val="2F5496" w:themeColor="accent1" w:themeShade="BF"/>
-          <w:sz w:val="22"/>
-          <w:szCs w:val="22"/>
-          <w:lang w:val="en-US"/>
-        </w:rPr>
-        <w:t xml:space="preserve">. Simply because is a well simplified VC. And, if you are working with a multidisciplinary team, that is something that really matters. Some artist, 3D designers, Illustrators and </w:t>
-      </w:r>
-      <w:r>
-        <w:rPr>
-          <w:rFonts w:ascii="ArialMT" w:hAnsi="ArialMT"/>
-          <w:color w:val="2F5496" w:themeColor="accent1" w:themeShade="BF"/>
-          <w:sz w:val="22"/>
-          <w:szCs w:val="22"/>
-          <w:lang w:val="en-US"/>
-        </w:rPr>
-        <w:lastRenderedPageBreak/>
-        <w:t xml:space="preserve">UX/UI designers have </w:t>
-      </w:r>
-      <w:r>
-        <w:rPr>
-          <w:rFonts w:ascii="ArialMT" w:hAnsi="ArialMT"/>
-          <w:color w:val="2F5496" w:themeColor="accent1" w:themeShade="BF"/>
-          <w:sz w:val="22"/>
-          <w:szCs w:val="22"/>
-          <w:lang w:val="en-US"/>
-        </w:rPr>
-        <w:t>n</w:t>
-      </w:r>
-      <w:r>
-        <w:rPr>
-          <w:rFonts w:ascii="ArialMT" w:hAnsi="ArialMT"/>
-          <w:color w:val="2F5496" w:themeColor="accent1" w:themeShade="BF"/>
-          <w:sz w:val="22"/>
-          <w:szCs w:val="22"/>
-          <w:lang w:val="en-US"/>
-        </w:rPr>
-        <w:t xml:space="preserve">ever used a VC and trying to introduce </w:t>
-      </w:r>
-      <w:r>
-        <w:rPr>
-          <w:rFonts w:ascii="ArialMT" w:hAnsi="ArialMT"/>
-          <w:color w:val="2F5496" w:themeColor="accent1" w:themeShade="BF"/>
-          <w:sz w:val="22"/>
-          <w:szCs w:val="22"/>
-          <w:lang w:val="en-US"/>
-        </w:rPr>
-        <w:t xml:space="preserve">Git </w:t>
-      </w:r>
-      <w:r>
-        <w:rPr>
-          <w:rFonts w:ascii="ArialMT" w:hAnsi="ArialMT"/>
-          <w:color w:val="2F5496" w:themeColor="accent1" w:themeShade="BF"/>
-          <w:sz w:val="22"/>
-          <w:szCs w:val="22"/>
-          <w:lang w:val="en-US"/>
-        </w:rPr>
-        <w:t>to them, may become a nightmare, even if the git is connected to a visual desktop client.</w:t>
-      </w:r>
-    </w:p>
-    <w:p>
-      <w:pPr>
-        <w:shd w:val="clear" w:color="auto" w:fill="FFFFFF"/>
-        <w:spacing w:before="100" w:beforeAutospacing="1" w:after="100" w:afterAutospacing="1"/>
-        <w:ind w:left="720"/>
-        <w:rPr>
-          <w:rFonts w:ascii="ArialMT" w:hAnsi="ArialMT"/>
-          <w:color w:val="2F5496" w:themeColor="accent1" w:themeShade="BF"/>
-          <w:sz w:val="22"/>
-          <w:szCs w:val="22"/>
-          <w:lang w:val="en-US"/>
-        </w:rPr>
-      </w:pPr>
-      <w:r>
-        <w:rPr>
-          <w:rFonts w:ascii="ArialMT" w:hAnsi="ArialMT"/>
-          <w:color w:val="2F5496" w:themeColor="accent1" w:themeShade="BF"/>
-          <w:sz w:val="22"/>
-          <w:szCs w:val="22"/>
-          <w:lang w:val="en-US"/>
-        </w:rPr>
-        <w:t xml:space="preserve">With Collab, you simply push a button to commit and push, </w:t>
-      </w:r>
-      <w:r>
-        <w:rPr>
-          <w:rFonts w:ascii="ArialMT" w:hAnsi="ArialMT"/>
-          <w:color w:val="2F5496" w:themeColor="accent1" w:themeShade="BF"/>
-          <w:sz w:val="22"/>
-          <w:szCs w:val="22"/>
-          <w:lang w:val="en-US"/>
-        </w:rPr>
-        <w:t>you</w:t>
-      </w:r>
-      <w:r>
-        <w:rPr>
-          <w:rFonts w:ascii="ArialMT" w:hAnsi="ArialMT"/>
-          <w:color w:val="2F5496" w:themeColor="accent1" w:themeShade="BF"/>
-          <w:sz w:val="22"/>
-          <w:szCs w:val="22"/>
-          <w:lang w:val="en-US"/>
-        </w:rPr>
-        <w:t xml:space="preserve"> can back to a certain point </w:t>
-      </w:r>
-      <w:r>
-        <w:rPr>
-          <w:rFonts w:ascii="ArialMT" w:hAnsi="ArialMT"/>
-          <w:color w:val="2F5496" w:themeColor="accent1" w:themeShade="BF"/>
-          <w:sz w:val="22"/>
-          <w:szCs w:val="22"/>
-          <w:lang w:val="en-US"/>
-        </w:rPr>
-        <w:t>without leaving</w:t>
-      </w:r>
-      <w:r>
-        <w:rPr>
-          <w:rFonts w:ascii="ArialMT" w:hAnsi="ArialMT"/>
-          <w:color w:val="2F5496" w:themeColor="accent1" w:themeShade="BF"/>
-          <w:sz w:val="22"/>
-          <w:szCs w:val="22"/>
-          <w:lang w:val="en-US"/>
-        </w:rPr>
-        <w:t xml:space="preserve"> the unity editor and that’s it! Simple yet effective when working with a non-programmer team.</w:t>
+        <w:t xml:space="preserve"> yet effective when working with a non-programmer team.</w:t>
       </w:r>
     </w:p>
     <w:p>
@@ -3601,6 +4007,7 @@
           <w:szCs w:val="22"/>
           <w:lang w:val="en-US"/>
         </w:rPr>
+        <w:lastRenderedPageBreak/>
         <w:t xml:space="preserve">For Native </w:t>
       </w:r>
       <w:r>
@@ -3679,7 +4086,27 @@
           <w:szCs w:val="22"/>
           <w:lang w:val="en-US"/>
         </w:rPr>
-        <w:t>For “multi-coding”, I really like brackets. It’s open source, it has a dropdown inline editor that helps a lot when working with complex CSS and HTMLs and their plugin system is fantastic for adding new functionalities even for not supported languages.</w:t>
+        <w:t>For “multi-coding”, I really like brackets. It’s open source, it has a dropdown inline editor that helps a lot when working with complex CSS and HTMLs</w:t>
+      </w:r>
+      <w:r>
+        <w:rPr>
+          <w:rFonts w:ascii="ArialMT" w:hAnsi="ArialMT"/>
+          <w:color w:val="2F5496" w:themeColor="accent1" w:themeShade="BF"/>
+          <w:sz w:val="22"/>
+          <w:szCs w:val="22"/>
+          <w:lang w:val="en-US"/>
+        </w:rPr>
+        <w:t>,</w:t>
+      </w:r>
+      <w:r>
+        <w:rPr>
+          <w:rFonts w:ascii="ArialMT" w:hAnsi="ArialMT"/>
+          <w:color w:val="2F5496" w:themeColor="accent1" w:themeShade="BF"/>
+          <w:sz w:val="22"/>
+          <w:szCs w:val="22"/>
+          <w:lang w:val="en-US"/>
+        </w:rPr>
+        <w:t xml:space="preserve"> and their plugin system is fantastic for adding new functionalities even for not supported languages.</w:t>
       </w:r>
     </w:p>
     <w:p>
@@ -3789,7 +4216,27 @@
           <w:szCs w:val="22"/>
           <w:lang w:val="en-US"/>
         </w:rPr>
-        <w:t xml:space="preserve"> I was disappointed. But I retract myself when I really started using Visual Studio Community and years later, VS Code. </w:t>
+        <w:t xml:space="preserve"> I was disappointed. But I retract myself when I really started using Visual Studio Community</w:t>
+      </w:r>
+      <w:r>
+        <w:rPr>
+          <w:rFonts w:ascii="ArialMT" w:hAnsi="ArialMT"/>
+          <w:color w:val="2F5496" w:themeColor="accent1" w:themeShade="BF"/>
+          <w:sz w:val="22"/>
+          <w:szCs w:val="22"/>
+          <w:lang w:val="en-US"/>
+        </w:rPr>
+        <w:t>,</w:t>
+      </w:r>
+      <w:r>
+        <w:rPr>
+          <w:rFonts w:ascii="ArialMT" w:hAnsi="ArialMT"/>
+          <w:color w:val="2F5496" w:themeColor="accent1" w:themeShade="BF"/>
+          <w:sz w:val="22"/>
+          <w:szCs w:val="22"/>
+          <w:lang w:val="en-US"/>
+        </w:rPr>
+        <w:t xml:space="preserve"> and years later, VS Code. </w:t>
       </w:r>
     </w:p>
     <w:p>
@@ -3829,27 +4276,207 @@
           <w:szCs w:val="22"/>
           <w:lang w:val="en-US"/>
         </w:rPr>
-        <w:t>But, back to my first statement… Jet Brains just knows what a developer wants: Rider for Unity is lightweight as VS Code, but robust as VS Community; it has a built in Unity Editor controller for running and stopping the Editor within Rider, includes Shader suppor</w:t>
-      </w:r>
-      <w:r>
-        <w:rPr>
-          <w:rFonts w:ascii="ArialMT" w:hAnsi="ArialMT"/>
-          <w:color w:val="2F5496" w:themeColor="accent1" w:themeShade="BF"/>
-          <w:sz w:val="22"/>
-          <w:szCs w:val="22"/>
-          <w:lang w:val="en-US"/>
-        </w:rPr>
-        <w:t>t, has a test environment and debugger that seems made by Unity itself, it has project usage finder, the text competition works better than VS and even have optimization recommendations.</w:t>
-      </w:r>
-      <w:r>
-        <w:rPr>
-          <w:rFonts w:ascii="ArialMT" w:hAnsi="ArialMT"/>
-          <w:color w:val="2F5496" w:themeColor="accent1" w:themeShade="BF"/>
-          <w:sz w:val="22"/>
-          <w:szCs w:val="22"/>
-          <w:lang w:val="en-US"/>
-        </w:rPr>
-        <w:t xml:space="preserve"> I recently discovered that by pressing Ctrl+Shif+F1, you can go straight to Unity’s </w:t>
+        <w:t>But, back to my first statement… Jet Brains just knows what a developer wants</w:t>
+      </w:r>
+      <w:r>
+        <w:rPr>
+          <w:rFonts w:ascii="ArialMT" w:hAnsi="ArialMT"/>
+          <w:color w:val="2F5496" w:themeColor="accent1" w:themeShade="BF"/>
+          <w:sz w:val="22"/>
+          <w:szCs w:val="22"/>
+          <w:lang w:val="en-US"/>
+        </w:rPr>
+        <w:t xml:space="preserve"> and </w:t>
+      </w:r>
+      <w:r>
+        <w:rPr>
+          <w:rFonts w:ascii="ArialMT" w:hAnsi="ArialMT"/>
+          <w:color w:val="2F5496" w:themeColor="accent1" w:themeShade="BF"/>
+          <w:sz w:val="22"/>
+          <w:szCs w:val="22"/>
+          <w:lang w:val="en-US"/>
+        </w:rPr>
+        <w:t>Rider for Unity</w:t>
+      </w:r>
+      <w:r>
+        <w:rPr>
+          <w:rFonts w:ascii="ArialMT" w:hAnsi="ArialMT"/>
+          <w:color w:val="2F5496" w:themeColor="accent1" w:themeShade="BF"/>
+          <w:sz w:val="22"/>
+          <w:szCs w:val="22"/>
+          <w:lang w:val="en-US"/>
+        </w:rPr>
+        <w:t xml:space="preserve"> hits the bullseye: It </w:t>
+      </w:r>
+      <w:r>
+        <w:rPr>
+          <w:rFonts w:ascii="ArialMT" w:hAnsi="ArialMT"/>
+          <w:color w:val="2F5496" w:themeColor="accent1" w:themeShade="BF"/>
+          <w:sz w:val="22"/>
+          <w:szCs w:val="22"/>
+          <w:lang w:val="en-US"/>
+        </w:rPr>
+        <w:t>is lightweight as VS Code, but robust as</w:t>
+      </w:r>
+      <w:r>
+        <w:rPr>
+          <w:rFonts w:ascii="ArialMT" w:hAnsi="ArialMT"/>
+          <w:color w:val="2F5496" w:themeColor="accent1" w:themeShade="BF"/>
+          <w:sz w:val="22"/>
+          <w:szCs w:val="22"/>
+          <w:lang w:val="en-US"/>
+        </w:rPr>
+        <w:t xml:space="preserve"> the complete</w:t>
+      </w:r>
+      <w:r>
+        <w:rPr>
+          <w:rFonts w:ascii="ArialMT" w:hAnsi="ArialMT"/>
+          <w:color w:val="2F5496" w:themeColor="accent1" w:themeShade="BF"/>
+          <w:sz w:val="22"/>
+          <w:szCs w:val="22"/>
+          <w:lang w:val="en-US"/>
+        </w:rPr>
+        <w:t xml:space="preserve"> VS; it has a built in Unity Editor controller for running and stopping the Editor within Rider</w:t>
+      </w:r>
+      <w:r>
+        <w:rPr>
+          <w:rFonts w:ascii="ArialMT" w:hAnsi="ArialMT"/>
+          <w:color w:val="2F5496" w:themeColor="accent1" w:themeShade="BF"/>
+          <w:sz w:val="22"/>
+          <w:szCs w:val="22"/>
+          <w:lang w:val="en-US"/>
+        </w:rPr>
+        <w:t>;</w:t>
+      </w:r>
+      <w:r>
+        <w:rPr>
+          <w:rFonts w:ascii="ArialMT" w:hAnsi="ArialMT"/>
+          <w:color w:val="2F5496" w:themeColor="accent1" w:themeShade="BF"/>
+          <w:sz w:val="22"/>
+          <w:szCs w:val="22"/>
+          <w:lang w:val="en-US"/>
+        </w:rPr>
+        <w:t xml:space="preserve"> includes Shader suppor</w:t>
+      </w:r>
+      <w:r>
+        <w:rPr>
+          <w:rFonts w:ascii="ArialMT" w:hAnsi="ArialMT"/>
+          <w:color w:val="2F5496" w:themeColor="accent1" w:themeShade="BF"/>
+          <w:sz w:val="22"/>
+          <w:szCs w:val="22"/>
+          <w:lang w:val="en-US"/>
+        </w:rPr>
+        <w:t>t</w:t>
+      </w:r>
+      <w:r>
+        <w:rPr>
+          <w:rFonts w:ascii="ArialMT" w:hAnsi="ArialMT"/>
+          <w:color w:val="2F5496" w:themeColor="accent1" w:themeShade="BF"/>
+          <w:sz w:val="22"/>
+          <w:szCs w:val="22"/>
+          <w:lang w:val="en-US"/>
+        </w:rPr>
+        <w:t>;</w:t>
+      </w:r>
+      <w:r>
+        <w:rPr>
+          <w:rFonts w:ascii="ArialMT" w:hAnsi="ArialMT"/>
+          <w:color w:val="2F5496" w:themeColor="accent1" w:themeShade="BF"/>
+          <w:sz w:val="22"/>
+          <w:szCs w:val="22"/>
+          <w:lang w:val="en-US"/>
+        </w:rPr>
+        <w:t xml:space="preserve"> has a test environment and debugger that seems made by Unity itself</w:t>
+      </w:r>
+      <w:r>
+        <w:rPr>
+          <w:rFonts w:ascii="ArialMT" w:hAnsi="ArialMT"/>
+          <w:color w:val="2F5496" w:themeColor="accent1" w:themeShade="BF"/>
+          <w:sz w:val="22"/>
+          <w:szCs w:val="22"/>
+          <w:lang w:val="en-US"/>
+        </w:rPr>
+        <w:t>;</w:t>
+      </w:r>
+      <w:r>
+        <w:rPr>
+          <w:rFonts w:ascii="ArialMT" w:hAnsi="ArialMT"/>
+          <w:color w:val="2F5496" w:themeColor="accent1" w:themeShade="BF"/>
+          <w:sz w:val="22"/>
+          <w:szCs w:val="22"/>
+          <w:lang w:val="en-US"/>
+        </w:rPr>
+        <w:t xml:space="preserve"> </w:t>
+      </w:r>
+      <w:r>
+        <w:rPr>
+          <w:rFonts w:ascii="ArialMT" w:hAnsi="ArialMT"/>
+          <w:color w:val="2F5496" w:themeColor="accent1" w:themeShade="BF"/>
+          <w:sz w:val="22"/>
+          <w:szCs w:val="22"/>
+          <w:lang w:val="en-US"/>
+        </w:rPr>
+        <w:t>includes a</w:t>
+      </w:r>
+      <w:r>
+        <w:rPr>
+          <w:rFonts w:ascii="ArialMT" w:hAnsi="ArialMT"/>
+          <w:color w:val="2F5496" w:themeColor="accent1" w:themeShade="BF"/>
+          <w:sz w:val="22"/>
+          <w:szCs w:val="22"/>
+          <w:lang w:val="en-US"/>
+        </w:rPr>
+        <w:t xml:space="preserve"> project usage finder</w:t>
+      </w:r>
+      <w:r>
+        <w:rPr>
+          <w:rFonts w:ascii="ArialMT" w:hAnsi="ArialMT"/>
+          <w:color w:val="2F5496" w:themeColor="accent1" w:themeShade="BF"/>
+          <w:sz w:val="22"/>
+          <w:szCs w:val="22"/>
+          <w:lang w:val="en-US"/>
+        </w:rPr>
+        <w:t>;</w:t>
+      </w:r>
+      <w:r>
+        <w:rPr>
+          <w:rFonts w:ascii="ArialMT" w:hAnsi="ArialMT"/>
+          <w:color w:val="2F5496" w:themeColor="accent1" w:themeShade="BF"/>
+          <w:sz w:val="22"/>
+          <w:szCs w:val="22"/>
+          <w:lang w:val="en-US"/>
+        </w:rPr>
+        <w:t xml:space="preserve"> the text competition works better than VS and even have optimization recommendations.</w:t>
+      </w:r>
+      <w:r>
+        <w:rPr>
+          <w:rFonts w:ascii="ArialMT" w:hAnsi="ArialMT"/>
+          <w:color w:val="2F5496" w:themeColor="accent1" w:themeShade="BF"/>
+          <w:sz w:val="22"/>
+          <w:szCs w:val="22"/>
+          <w:lang w:val="en-US"/>
+        </w:rPr>
+        <w:t xml:space="preserve"> </w:t>
+      </w:r>
+      <w:r>
+        <w:rPr>
+          <w:rFonts w:ascii="ArialMT" w:hAnsi="ArialMT"/>
+          <w:color w:val="2F5496" w:themeColor="accent1" w:themeShade="BF"/>
+          <w:sz w:val="22"/>
+          <w:szCs w:val="22"/>
+          <w:lang w:val="en-US"/>
+        </w:rPr>
+        <w:t xml:space="preserve">This IDE includes tons of features to a point </w:t>
+      </w:r>
+      <w:r>
+        <w:rPr>
+          <w:rFonts w:ascii="ArialMT" w:hAnsi="ArialMT"/>
+          <w:color w:val="2F5496" w:themeColor="accent1" w:themeShade="BF"/>
+          <w:sz w:val="22"/>
+          <w:szCs w:val="22"/>
+          <w:lang w:val="en-US"/>
+        </w:rPr>
+        <w:t xml:space="preserve">I recently discovered that by pressing Ctrl+Shif+F1, you can go straight to Unity’s </w:t>
       </w:r>
       <w:r>
         <w:rPr>
@@ -3967,18 +4594,47 @@
           <w:szCs w:val="22"/>
           <w:lang w:val="en-US"/>
         </w:rPr>
-        <w:t xml:space="preserve">for mobile. When working from native, there are already made templates and interfaces. You just input a line of code and the compiler renders a basic UI layout. With Unity you </w:t>
-      </w:r>
-      <w:r>
-        <w:rPr>
-          <w:rFonts w:ascii="ArialMT" w:hAnsi="ArialMT"/>
-          <w:color w:val="2F5496" w:themeColor="accent1" w:themeShade="BF"/>
-          <w:sz w:val="22"/>
-          <w:szCs w:val="22"/>
-          <w:lang w:val="en-US"/>
-        </w:rPr>
-        <w:lastRenderedPageBreak/>
-        <w:t xml:space="preserve">must do that by hand. I know that Unity is not specialized on making App platforms, but God only knows how many times my apps have not been accepted by Apple for not using their “apple interface layout”. At least a Prefab with standardized canvas for iOS and Android would be </w:t>
+        <w:t xml:space="preserve">for mobile. When working </w:t>
+      </w:r>
+      <w:r>
+        <w:rPr>
+          <w:rFonts w:ascii="ArialMT" w:hAnsi="ArialMT"/>
+          <w:color w:val="2F5496" w:themeColor="accent1" w:themeShade="BF"/>
+          <w:sz w:val="22"/>
+          <w:szCs w:val="22"/>
+          <w:lang w:val="en-US"/>
+        </w:rPr>
+        <w:t>in mobile from</w:t>
+      </w:r>
+      <w:r>
+        <w:rPr>
+          <w:rFonts w:ascii="ArialMT" w:hAnsi="ArialMT"/>
+          <w:color w:val="2F5496" w:themeColor="accent1" w:themeShade="BF"/>
+          <w:sz w:val="22"/>
+          <w:szCs w:val="22"/>
+          <w:lang w:val="en-US"/>
+        </w:rPr>
+        <w:t xml:space="preserve"> native, there are already made templates and interfaces. You just input a line of code</w:t>
+      </w:r>
+      <w:r>
+        <w:rPr>
+          <w:rFonts w:ascii="ArialMT" w:hAnsi="ArialMT"/>
+          <w:color w:val="2F5496" w:themeColor="accent1" w:themeShade="BF"/>
+          <w:sz w:val="22"/>
+          <w:szCs w:val="22"/>
+          <w:lang w:val="en-US"/>
+        </w:rPr>
+        <w:t>,</w:t>
+      </w:r>
+      <w:r>
+        <w:rPr>
+          <w:rFonts w:ascii="ArialMT" w:hAnsi="ArialMT"/>
+          <w:color w:val="2F5496" w:themeColor="accent1" w:themeShade="BF"/>
+          <w:sz w:val="22"/>
+          <w:szCs w:val="22"/>
+          <w:lang w:val="en-US"/>
+        </w:rPr>
+        <w:t xml:space="preserve"> and the compiler renders a basic UI layout. With Unity you must do that by hand. I know that Unity is not specialized on making App platforms, but God only knows how many times my apps have not been accepted by Apple for not using their “apple interface layout”. At least a Prefab with standardized canvas for iOS and Android would be </w:t>
       </w:r>
       <w:proofErr w:type="gramStart"/>
       <w:r>
@@ -4046,7 +4702,27 @@
           <w:szCs w:val="22"/>
           <w:lang w:val="en-US"/>
         </w:rPr>
-        <w:t xml:space="preserve"> user presses the back key on android it displays a certain previous view.</w:t>
+        <w:t xml:space="preserve"> user presses the back key on android</w:t>
+      </w:r>
+      <w:r>
+        <w:rPr>
+          <w:rFonts w:ascii="ArialMT" w:hAnsi="ArialMT"/>
+          <w:color w:val="2F5496" w:themeColor="accent1" w:themeShade="BF"/>
+          <w:sz w:val="22"/>
+          <w:szCs w:val="22"/>
+          <w:lang w:val="en-US"/>
+        </w:rPr>
+        <w:t>,</w:t>
+      </w:r>
+      <w:r>
+        <w:rPr>
+          <w:rFonts w:ascii="ArialMT" w:hAnsi="ArialMT"/>
+          <w:color w:val="2F5496" w:themeColor="accent1" w:themeShade="BF"/>
+          <w:sz w:val="22"/>
+          <w:szCs w:val="22"/>
+          <w:lang w:val="en-US"/>
+        </w:rPr>
+        <w:t xml:space="preserve"> it displays a certain previous view.</w:t>
       </w:r>
       <w:r>
         <w:rPr>
@@ -4234,6 +4910,7 @@
           <w:szCs w:val="22"/>
           <w:lang w:val="en-US"/>
         </w:rPr>
+        <w:lastRenderedPageBreak/>
         <w:t>Use LODs</w:t>
       </w:r>
     </w:p>
@@ -4263,6 +4940,16 @@
         </w:rPr>
         <w:t>Implement an effective occlusion culling parameters to hide whatever is not shown</w:t>
       </w:r>
+      <w:r>
+        <w:rPr>
+          <w:rFonts w:ascii="ArialMT" w:hAnsi="ArialMT"/>
+          <w:color w:val="2F5496" w:themeColor="accent1" w:themeShade="BF"/>
+          <w:sz w:val="22"/>
+          <w:szCs w:val="22"/>
+          <w:lang w:val="en-US"/>
+        </w:rPr>
+        <w:t>.</w:t>
+      </w:r>
     </w:p>
     <w:p>
       <w:pPr>
@@ -4317,6 +5004,16 @@
         </w:rPr>
         <w:t>Use the simplest collider shape whenever is possible</w:t>
       </w:r>
+      <w:r>
+        <w:rPr>
+          <w:rFonts w:ascii="ArialMT" w:hAnsi="ArialMT"/>
+          <w:color w:val="2F5496" w:themeColor="accent1" w:themeShade="BF"/>
+          <w:sz w:val="22"/>
+          <w:szCs w:val="22"/>
+          <w:lang w:val="en-US"/>
+        </w:rPr>
+        <w:t>.</w:t>
+      </w:r>
     </w:p>
     <w:p>
       <w:pPr>
@@ -4354,6 +5051,16 @@
         </w:rPr>
         <w:t>f code inside the Update function</w:t>
       </w:r>
+      <w:r>
+        <w:rPr>
+          <w:rFonts w:ascii="ArialMT" w:hAnsi="ArialMT"/>
+          <w:color w:val="2F5496" w:themeColor="accent1" w:themeShade="BF"/>
+          <w:sz w:val="22"/>
+          <w:szCs w:val="22"/>
+          <w:lang w:val="en-US"/>
+        </w:rPr>
+        <w:t>.</w:t>
+      </w:r>
     </w:p>
     <w:p>
       <w:pPr>
@@ -4379,7 +5086,17 @@
           <w:szCs w:val="22"/>
           <w:lang w:val="en-US"/>
         </w:rPr>
-        <w:t>Prevent using of rigid bodies as much as possible</w:t>
+        <w:t>Prevent using rigid bodies as much as possible</w:t>
+      </w:r>
+      <w:r>
+        <w:rPr>
+          <w:rFonts w:ascii="ArialMT" w:hAnsi="ArialMT"/>
+          <w:color w:val="2F5496" w:themeColor="accent1" w:themeShade="BF"/>
+          <w:sz w:val="22"/>
+          <w:szCs w:val="22"/>
+          <w:lang w:val="en-US"/>
+        </w:rPr>
+        <w:t>.</w:t>
       </w:r>
     </w:p>
     <w:p>
@@ -4435,6 +5152,16 @@
         </w:rPr>
         <w:t>Use efficient shaders and particles</w:t>
       </w:r>
+      <w:r>
+        <w:rPr>
+          <w:rFonts w:ascii="ArialMT" w:hAnsi="ArialMT"/>
+          <w:color w:val="2F5496" w:themeColor="accent1" w:themeShade="BF"/>
+          <w:sz w:val="22"/>
+          <w:szCs w:val="22"/>
+          <w:lang w:val="en-US"/>
+        </w:rPr>
+        <w:t>.</w:t>
+      </w:r>
     </w:p>
     <w:p>
       <w:pPr>
@@ -4460,7 +5187,39 @@
           <w:szCs w:val="22"/>
           <w:lang w:val="en-US"/>
         </w:rPr>
-        <w:t xml:space="preserve"> Batch GO </w:t>
+        <w:t xml:space="preserve">Batch </w:t>
+      </w:r>
+      <w:proofErr w:type="spellStart"/>
+      <w:r>
+        <w:rPr>
+          <w:rFonts w:ascii="ArialMT" w:hAnsi="ArialMT"/>
+          <w:color w:val="2F5496" w:themeColor="accent1" w:themeShade="BF"/>
+          <w:sz w:val="22"/>
+          <w:szCs w:val="22"/>
+          <w:lang w:val="en-US"/>
+        </w:rPr>
+        <w:t>G</w:t>
+      </w:r>
+      <w:r>
+        <w:rPr>
+          <w:rFonts w:ascii="ArialMT" w:hAnsi="ArialMT"/>
+          <w:color w:val="2F5496" w:themeColor="accent1" w:themeShade="BF"/>
+          <w:sz w:val="22"/>
+          <w:szCs w:val="22"/>
+          <w:lang w:val="en-US"/>
+        </w:rPr>
+        <w:t>ameobjects</w:t>
+      </w:r>
+      <w:proofErr w:type="spellEnd"/>
+      <w:r>
+        <w:rPr>
+          <w:rFonts w:ascii="ArialMT" w:hAnsi="ArialMT"/>
+          <w:color w:val="2F5496" w:themeColor="accent1" w:themeShade="BF"/>
+          <w:sz w:val="22"/>
+          <w:szCs w:val="22"/>
+          <w:lang w:val="en-US"/>
+        </w:rPr>
+        <w:t>.</w:t>
       </w:r>
     </w:p>
     <w:p>
@@ -4536,7 +5295,27 @@
           <w:szCs w:val="22"/>
           <w:lang w:val="en-US"/>
         </w:rPr>
-        <w:t>) and create atlas whenever possible.</w:t>
+        <w:t>)</w:t>
+      </w:r>
+      <w:r>
+        <w:rPr>
+          <w:rFonts w:ascii="ArialMT" w:hAnsi="ArialMT"/>
+          <w:color w:val="2F5496" w:themeColor="accent1" w:themeShade="BF"/>
+          <w:sz w:val="22"/>
+          <w:szCs w:val="22"/>
+          <w:lang w:val="en-US"/>
+        </w:rPr>
+        <w:t xml:space="preserve"> so an efficient compression is implemented,</w:t>
+      </w:r>
+      <w:r>
+        <w:rPr>
+          <w:rFonts w:ascii="ArialMT" w:hAnsi="ArialMT"/>
+          <w:color w:val="2F5496" w:themeColor="accent1" w:themeShade="BF"/>
+          <w:sz w:val="22"/>
+          <w:szCs w:val="22"/>
+          <w:lang w:val="en-US"/>
+        </w:rPr>
+        <w:t xml:space="preserve"> and create atlas whenever possible.</w:t>
       </w:r>
     </w:p>
     <w:p>
@@ -4669,7 +5448,20 @@
         <w:shd w:val="clear" w:color="auto" w:fill="FFFFFF"/>
         <w:spacing w:before="100" w:beforeAutospacing="1" w:after="100" w:afterAutospacing="1"/>
         <w:ind w:left="720"/>
-      </w:pPr>
+        <w:rPr>
+          <w:rFonts w:ascii="ArialMT" w:hAnsi="ArialMT"/>
+          <w:sz w:val="22"/>
+          <w:szCs w:val="22"/>
+        </w:rPr>
+      </w:pPr>
+      <w:r>
+        <w:rPr>
+          <w:rFonts w:ascii="ArialMT" w:hAnsi="ArialMT"/>
+          <w:sz w:val="22"/>
+          <w:szCs w:val="22"/>
+        </w:rPr>
+        <w:t xml:space="preserve">2.8.  How do you catch and investigate crashes happening in a released game? </w:t>
+      </w:r>
     </w:p>
     <w:p>
       <w:pPr>
@@ -4678,17 +5470,93 @@
         <w:ind w:left="720"/>
         <w:rPr>
           <w:rFonts w:ascii="ArialMT" w:hAnsi="ArialMT"/>
-          <w:sz w:val="22"/>
-          <w:szCs w:val="22"/>
-        </w:rPr>
-      </w:pPr>
-      <w:r>
-        <w:rPr>
-          <w:rFonts w:ascii="ArialMT" w:hAnsi="ArialMT"/>
-          <w:sz w:val="22"/>
-          <w:szCs w:val="22"/>
-        </w:rPr>
-        <w:t xml:space="preserve">2.8.  How do you catch and investigate crashes happening in a released game? </w:t>
+          <w:color w:val="2F5496" w:themeColor="accent1" w:themeShade="BF"/>
+          <w:sz w:val="22"/>
+          <w:szCs w:val="22"/>
+          <w:lang w:val="en-US"/>
+        </w:rPr>
+      </w:pPr>
+      <w:r>
+        <w:rPr>
+          <w:rFonts w:ascii="ArialMT" w:hAnsi="ArialMT"/>
+          <w:color w:val="2F5496" w:themeColor="accent1" w:themeShade="BF"/>
+          <w:sz w:val="22"/>
+          <w:szCs w:val="22"/>
+          <w:lang w:val="en-US"/>
+        </w:rPr>
+        <w:t>I have different strategies depending on the platform</w:t>
+      </w:r>
+      <w:r>
+        <w:rPr>
+          <w:rFonts w:ascii="ArialMT" w:hAnsi="ArialMT"/>
+          <w:color w:val="2F5496" w:themeColor="accent1" w:themeShade="BF"/>
+          <w:sz w:val="22"/>
+          <w:szCs w:val="22"/>
+          <w:lang w:val="en-US"/>
+        </w:rPr>
+        <w:t xml:space="preserve"> I am working with. In </w:t>
+      </w:r>
+      <w:r>
+        <w:rPr>
+          <w:rFonts w:ascii="ArialMT" w:hAnsi="ArialMT"/>
+          <w:color w:val="2F5496" w:themeColor="accent1" w:themeShade="BF"/>
+          <w:sz w:val="22"/>
+          <w:szCs w:val="22"/>
+          <w:lang w:val="en-US"/>
+        </w:rPr>
+        <w:t>general,</w:t>
+      </w:r>
+      <w:r>
+        <w:rPr>
+          <w:rFonts w:ascii="ArialMT" w:hAnsi="ArialMT"/>
+          <w:color w:val="2F5496" w:themeColor="accent1" w:themeShade="BF"/>
+          <w:sz w:val="22"/>
+          <w:szCs w:val="22"/>
+          <w:lang w:val="en-US"/>
+        </w:rPr>
+        <w:t xml:space="preserve"> I like to use Cloud Diagnostics from Unity’s </w:t>
+      </w:r>
+      <w:r>
+        <w:rPr>
+          <w:rFonts w:ascii="ArialMT" w:hAnsi="ArialMT"/>
+          <w:color w:val="2F5496" w:themeColor="accent1" w:themeShade="BF"/>
+          <w:sz w:val="22"/>
+          <w:szCs w:val="22"/>
+          <w:lang w:val="en-US"/>
+        </w:rPr>
+        <w:t>Services</w:t>
+      </w:r>
+      <w:r>
+        <w:rPr>
+          <w:rFonts w:ascii="ArialMT" w:hAnsi="ArialMT"/>
+          <w:color w:val="2F5496" w:themeColor="accent1" w:themeShade="BF"/>
+          <w:sz w:val="22"/>
+          <w:szCs w:val="22"/>
+          <w:lang w:val="en-US"/>
+        </w:rPr>
+        <w:t xml:space="preserve">. This service is very useful because users can even report an issue with the User Reporting (Although you </w:t>
+      </w:r>
+      <w:proofErr w:type="gramStart"/>
+      <w:r>
+        <w:rPr>
+          <w:rFonts w:ascii="ArialMT" w:hAnsi="ArialMT"/>
+          <w:color w:val="2F5496" w:themeColor="accent1" w:themeShade="BF"/>
+          <w:sz w:val="22"/>
+          <w:szCs w:val="22"/>
+          <w:lang w:val="en-US"/>
+        </w:rPr>
+        <w:t>have to</w:t>
+      </w:r>
+      <w:proofErr w:type="gramEnd"/>
+      <w:r>
+        <w:rPr>
+          <w:rFonts w:ascii="ArialMT" w:hAnsi="ArialMT"/>
+          <w:color w:val="2F5496" w:themeColor="accent1" w:themeShade="BF"/>
+          <w:sz w:val="22"/>
+          <w:szCs w:val="22"/>
+          <w:lang w:val="en-US"/>
+        </w:rPr>
+        <w:t xml:space="preserve"> download an SDK and install it correctly).</w:t>
       </w:r>
     </w:p>
     <w:p>
@@ -4712,17 +5580,86 @@
           <w:szCs w:val="22"/>
           <w:lang w:val="en-US"/>
         </w:rPr>
-        <w:t>I have different strategies depending on the platform</w:t>
-      </w:r>
-      <w:r>
-        <w:rPr>
-          <w:rFonts w:ascii="ArialMT" w:hAnsi="ArialMT"/>
-          <w:color w:val="2F5496" w:themeColor="accent1" w:themeShade="BF"/>
-          <w:sz w:val="22"/>
-          <w:szCs w:val="22"/>
-          <w:lang w:val="en-US"/>
-        </w:rPr>
-        <w:t xml:space="preserve"> I am working with. In </w:t>
+        <w:t>Besides that, on high end games I also use Firebase Crashlytics because some errors that Firebase catches, are not reported by Unity’s Cloud Diagnostics and vice versa.</w:t>
+      </w:r>
+    </w:p>
+    <w:p>
+      <w:pPr>
+        <w:shd w:val="clear" w:color="auto" w:fill="FFFFFF"/>
+        <w:spacing w:before="100" w:beforeAutospacing="1" w:after="100" w:afterAutospacing="1"/>
+        <w:ind w:left="720"/>
+        <w:rPr>
+          <w:rFonts w:ascii="ArialMT" w:hAnsi="ArialMT"/>
+          <w:color w:val="2F5496" w:themeColor="accent1" w:themeShade="BF"/>
+          <w:sz w:val="22"/>
+          <w:szCs w:val="22"/>
+          <w:lang w:val="en-US"/>
+        </w:rPr>
+      </w:pPr>
+      <w:r>
+        <w:rPr>
+          <w:rFonts w:ascii="ArialMT" w:hAnsi="ArialMT"/>
+          <w:color w:val="2F5496" w:themeColor="accent1" w:themeShade="BF"/>
+          <w:sz w:val="22"/>
+          <w:szCs w:val="22"/>
+          <w:lang w:val="en-US"/>
+        </w:rPr>
+        <w:t>Google has a now robust crashes and ANR reporting embedded inside the Google Play Console.</w:t>
+      </w:r>
+      <w:r>
+        <w:rPr>
+          <w:rFonts w:ascii="ArialMT" w:hAnsi="ArialMT"/>
+          <w:color w:val="2F5496" w:themeColor="accent1" w:themeShade="BF"/>
+          <w:sz w:val="22"/>
+          <w:szCs w:val="22"/>
+          <w:lang w:val="en-US"/>
+        </w:rPr>
+        <w:t xml:space="preserve"> Apple, on the other hand has tools inside X-Code that lets you test and see crashes while running your device connected to the computer. Their crashes report from </w:t>
+      </w:r>
+      <w:proofErr w:type="spellStart"/>
+      <w:r>
+        <w:rPr>
+          <w:rFonts w:ascii="ArialMT" w:hAnsi="ArialMT"/>
+          <w:strike/>
+          <w:color w:val="2F5496" w:themeColor="accent1" w:themeShade="BF"/>
+          <w:sz w:val="22"/>
+          <w:szCs w:val="22"/>
+          <w:lang w:val="en-US"/>
+        </w:rPr>
+        <w:t>itunesconnect</w:t>
+      </w:r>
+      <w:proofErr w:type="spellEnd"/>
+      <w:r>
+        <w:rPr>
+          <w:rFonts w:ascii="ArialMT" w:hAnsi="ArialMT"/>
+          <w:color w:val="2F5496" w:themeColor="accent1" w:themeShade="BF"/>
+          <w:sz w:val="22"/>
+          <w:szCs w:val="22"/>
+          <w:lang w:val="en-US"/>
+        </w:rPr>
+        <w:t xml:space="preserve"> </w:t>
+      </w:r>
+      <w:proofErr w:type="spellStart"/>
+      <w:r>
+        <w:rPr>
+          <w:rFonts w:ascii="ArialMT" w:hAnsi="ArialMT"/>
+          <w:color w:val="2F5496" w:themeColor="accent1" w:themeShade="BF"/>
+          <w:sz w:val="22"/>
+          <w:szCs w:val="22"/>
+          <w:lang w:val="en-US"/>
+        </w:rPr>
+        <w:t>Appstoreconnect</w:t>
+      </w:r>
+      <w:proofErr w:type="spellEnd"/>
+      <w:r>
+        <w:rPr>
+          <w:rFonts w:ascii="ArialMT" w:hAnsi="ArialMT"/>
+          <w:color w:val="2F5496" w:themeColor="accent1" w:themeShade="BF"/>
+          <w:sz w:val="22"/>
+          <w:szCs w:val="22"/>
+          <w:lang w:val="en-US"/>
+        </w:rPr>
+        <w:t xml:space="preserve"> is really </w:t>
       </w:r>
       <w:proofErr w:type="gramStart"/>
       <w:r>
@@ -4733,157 +5670,9 @@
           <w:szCs w:val="22"/>
           <w:lang w:val="en-US"/>
         </w:rPr>
-        <w:t>general</w:t>
+        <w:t>useful</w:t>
       </w:r>
       <w:proofErr w:type="gramEnd"/>
-      <w:r>
-        <w:rPr>
-          <w:rFonts w:ascii="ArialMT" w:hAnsi="ArialMT"/>
-          <w:color w:val="2F5496" w:themeColor="accent1" w:themeShade="BF"/>
-          <w:sz w:val="22"/>
-          <w:szCs w:val="22"/>
-          <w:lang w:val="en-US"/>
-        </w:rPr>
-        <w:t xml:space="preserve"> I like to use Cloud Diagnostics from Unity’s </w:t>
-      </w:r>
-      <w:proofErr w:type="spellStart"/>
-      <w:r>
-        <w:rPr>
-          <w:rFonts w:ascii="ArialMT" w:hAnsi="ArialMT"/>
-          <w:color w:val="2F5496" w:themeColor="accent1" w:themeShade="BF"/>
-          <w:sz w:val="22"/>
-          <w:szCs w:val="22"/>
-          <w:lang w:val="en-US"/>
-        </w:rPr>
-        <w:t>Sevices</w:t>
-      </w:r>
-      <w:proofErr w:type="spellEnd"/>
-      <w:r>
-        <w:rPr>
-          <w:rFonts w:ascii="ArialMT" w:hAnsi="ArialMT"/>
-          <w:color w:val="2F5496" w:themeColor="accent1" w:themeShade="BF"/>
-          <w:sz w:val="22"/>
-          <w:szCs w:val="22"/>
-          <w:lang w:val="en-US"/>
-        </w:rPr>
-        <w:t xml:space="preserve">. This service is very useful because users can even report an issue with the User Reporting (Although you </w:t>
-      </w:r>
-      <w:proofErr w:type="gramStart"/>
-      <w:r>
-        <w:rPr>
-          <w:rFonts w:ascii="ArialMT" w:hAnsi="ArialMT"/>
-          <w:color w:val="2F5496" w:themeColor="accent1" w:themeShade="BF"/>
-          <w:sz w:val="22"/>
-          <w:szCs w:val="22"/>
-          <w:lang w:val="en-US"/>
-        </w:rPr>
-        <w:t>have to</w:t>
-      </w:r>
-      <w:proofErr w:type="gramEnd"/>
-      <w:r>
-        <w:rPr>
-          <w:rFonts w:ascii="ArialMT" w:hAnsi="ArialMT"/>
-          <w:color w:val="2F5496" w:themeColor="accent1" w:themeShade="BF"/>
-          <w:sz w:val="22"/>
-          <w:szCs w:val="22"/>
-          <w:lang w:val="en-US"/>
-        </w:rPr>
-        <w:t xml:space="preserve"> download an SDK and install it correctly).</w:t>
-      </w:r>
-    </w:p>
-    <w:p>
-      <w:pPr>
-        <w:shd w:val="clear" w:color="auto" w:fill="FFFFFF"/>
-        <w:spacing w:before="100" w:beforeAutospacing="1" w:after="100" w:afterAutospacing="1"/>
-        <w:ind w:left="720"/>
-        <w:rPr>
-          <w:rFonts w:ascii="ArialMT" w:hAnsi="ArialMT"/>
-          <w:color w:val="2F5496" w:themeColor="accent1" w:themeShade="BF"/>
-          <w:sz w:val="22"/>
-          <w:szCs w:val="22"/>
-          <w:lang w:val="en-US"/>
-        </w:rPr>
-      </w:pPr>
-      <w:r>
-        <w:rPr>
-          <w:rFonts w:ascii="ArialMT" w:hAnsi="ArialMT"/>
-          <w:color w:val="2F5496" w:themeColor="accent1" w:themeShade="BF"/>
-          <w:sz w:val="22"/>
-          <w:szCs w:val="22"/>
-          <w:lang w:val="en-US"/>
-        </w:rPr>
-        <w:lastRenderedPageBreak/>
-        <w:t>Besides that, on high end games I also use Firebase Crashlytics because some errors that Firebase catches, are not reported by Unity’s Cloud Diagnostics and vice versa.</w:t>
-      </w:r>
-    </w:p>
-    <w:p>
-      <w:pPr>
-        <w:shd w:val="clear" w:color="auto" w:fill="FFFFFF"/>
-        <w:spacing w:before="100" w:beforeAutospacing="1" w:after="100" w:afterAutospacing="1"/>
-        <w:ind w:left="720"/>
-        <w:rPr>
-          <w:rFonts w:ascii="ArialMT" w:hAnsi="ArialMT"/>
-          <w:color w:val="2F5496" w:themeColor="accent1" w:themeShade="BF"/>
-          <w:sz w:val="22"/>
-          <w:szCs w:val="22"/>
-          <w:lang w:val="en-US"/>
-        </w:rPr>
-      </w:pPr>
-      <w:r>
-        <w:rPr>
-          <w:rFonts w:ascii="ArialMT" w:hAnsi="ArialMT"/>
-          <w:color w:val="2F5496" w:themeColor="accent1" w:themeShade="BF"/>
-          <w:sz w:val="22"/>
-          <w:szCs w:val="22"/>
-          <w:lang w:val="en-US"/>
-        </w:rPr>
-        <w:t>Google has a now robust crashes and ANR reporting embedded inside the Google Play Console.</w:t>
-      </w:r>
-      <w:r>
-        <w:rPr>
-          <w:rFonts w:ascii="ArialMT" w:hAnsi="ArialMT"/>
-          <w:color w:val="2F5496" w:themeColor="accent1" w:themeShade="BF"/>
-          <w:sz w:val="22"/>
-          <w:szCs w:val="22"/>
-          <w:lang w:val="en-US"/>
-        </w:rPr>
-        <w:t xml:space="preserve"> Apple, on the other hand has tools inside X-Code that lets you test and see crashes while running your device connected to the computer. Their crashes report from </w:t>
-      </w:r>
-      <w:proofErr w:type="spellStart"/>
-      <w:r>
-        <w:rPr>
-          <w:rFonts w:ascii="ArialMT" w:hAnsi="ArialMT"/>
-          <w:strike/>
-          <w:color w:val="2F5496" w:themeColor="accent1" w:themeShade="BF"/>
-          <w:sz w:val="22"/>
-          <w:szCs w:val="22"/>
-          <w:lang w:val="en-US"/>
-        </w:rPr>
-        <w:t>itunesconnect</w:t>
-      </w:r>
-      <w:proofErr w:type="spellEnd"/>
-      <w:r>
-        <w:rPr>
-          <w:rFonts w:ascii="ArialMT" w:hAnsi="ArialMT"/>
-          <w:color w:val="2F5496" w:themeColor="accent1" w:themeShade="BF"/>
-          <w:sz w:val="22"/>
-          <w:szCs w:val="22"/>
-          <w:lang w:val="en-US"/>
-        </w:rPr>
-        <w:t xml:space="preserve"> Appstore connect is really </w:t>
-      </w:r>
-      <w:proofErr w:type="spellStart"/>
-      <w:r>
-        <w:rPr>
-          <w:rFonts w:ascii="ArialMT" w:hAnsi="ArialMT"/>
-          <w:color w:val="2F5496" w:themeColor="accent1" w:themeShade="BF"/>
-          <w:sz w:val="22"/>
-          <w:szCs w:val="22"/>
-          <w:lang w:val="en-US"/>
-        </w:rPr>
-        <w:t>usefull</w:t>
-      </w:r>
-      <w:proofErr w:type="spellEnd"/>
       <w:r>
         <w:rPr>
           <w:rFonts w:ascii="ArialMT" w:hAnsi="ArialMT"/>
@@ -5109,7 +5898,18 @@
           <w:szCs w:val="22"/>
           <w:lang w:val="en-US"/>
         </w:rPr>
-        <w:t>= 1+2 the function will return 9 which is correct, but the macro definition will respond with a 5 because the definition will treat the calculation as 1+2*1+2. To fix this</w:t>
+        <w:t xml:space="preserve">= 1+2 the function will return 9 which is correct, but the macro definition will respond with a 5 because the </w:t>
+      </w:r>
+      <w:r>
+        <w:rPr>
+          <w:rFonts w:ascii="ArialMT" w:hAnsi="ArialMT"/>
+          <w:color w:val="2F5496" w:themeColor="accent1" w:themeShade="BF"/>
+          <w:sz w:val="22"/>
+          <w:szCs w:val="22"/>
+          <w:lang w:val="en-US"/>
+        </w:rPr>
+        <w:lastRenderedPageBreak/>
+        <w:t>definition will treat the calculation as 1+2*1+2. To fix this</w:t>
       </w:r>
       <w:r>
         <w:rPr>
@@ -5674,7 +6474,6 @@
           <w:sz w:val="22"/>
           <w:szCs w:val="22"/>
         </w:rPr>
-        <w:lastRenderedPageBreak/>
         <w:t>while (i) {</w:t>
       </w:r>
       <w:r>
@@ -6087,6 +6886,7 @@
                 <w:rFonts w:ascii="Consolas" w:hAnsi="Consolas" w:cs="Consolas"/>
                 <w:lang w:val="en-US"/>
               </w:rPr>
+              <w:lastRenderedPageBreak/>
               <w:t>1</w:t>
             </w:r>
             <w:r>
@@ -8677,4 +9477,16 @@
     </a:ext>
   </a:extLst>
 </a:theme>
+</file>
+
+<file path=customXml/item1.xml><?xml version="1.0" encoding="utf-8"?>
+<b:Sources xmlns:b="http://schemas.openxmlformats.org/officeDocument/2006/bibliography" xmlns="http://schemas.openxmlformats.org/officeDocument/2006/bibliography" SelectedStyle="/APASixthEditionOfficeOnline.xsl" StyleName="APA" Version="6"/>
+</file>
+
+<file path=customXml/itemProps1.xml><?xml version="1.0" encoding="utf-8"?>
+<ds:datastoreItem xmlns:ds="http://schemas.openxmlformats.org/officeDocument/2006/customXml" ds:itemID="{D09EDAD4-A21C-C045-B0A5-4648129D2492}">
+  <ds:schemaRefs>
+    <ds:schemaRef ds:uri="http://schemas.openxmlformats.org/officeDocument/2006/bibliography"/>
+  </ds:schemaRefs>
+</ds:datastoreItem>
 </file>
</xml_diff>